<commit_message>
Finish Motivation Lectures for Coursera Stanford Machine Learning
</commit_message>
<xml_diff>
--- a/MachineLearning/Coursera/StanfordMachineLearning/Week8_UnsupervisedLearning/Week_8_2_1_Motivation.docx
+++ b/MachineLearning/Coursera/StanfordMachineLearning/Week8_UnsupervisedLearning/Week_8_2_1_Motivation.docx
@@ -83,28 +83,1899 @@
         <w:pStyle w:val="ListBullet"/>
         <w:numPr>
           <w:ilvl w:val="0"/>
+          <w:numId w:val="4"/>
+        </w:numPr>
+        <w:jc w:val="center"/>
+        <w:rPr>
+          <w:b/>
+          <w:u w:val="single"/>
+        </w:rPr>
+      </w:pPr>
+      <w:r>
+        <w:rPr>
+          <w:b/>
+          <w:u w:val="single"/>
+        </w:rPr>
+        <w:t>MOTIVATION I: DATA COMPRESSION</w:t>
+      </w:r>
+    </w:p>
+    <w:p>
+      <w:pPr>
+        <w:pStyle w:val="ListBullet"/>
+        <w:numPr>
+          <w:ilvl w:val="0"/>
           <w:numId w:val="0"/>
         </w:numPr>
-        <w:jc w:val="center"/>
+        <w:ind w:left="360" w:hanging="360"/>
+      </w:pPr>
+    </w:p>
+    <w:p>
+      <w:pPr>
+        <w:pStyle w:val="ListBullet"/>
+      </w:pPr>
+      <w:r>
+        <w:t>There are a couple of different reasons why one might want to perform a 2</w:t>
+      </w:r>
+      <w:r>
+        <w:rPr>
+          <w:vertAlign w:val="superscript"/>
+        </w:rPr>
+        <w:t>nd</w:t>
+      </w:r>
+      <w:r>
+        <w:t xml:space="preserve"> type of unsupervised learning problem, </w:t>
+      </w:r>
+      <w:r>
         <w:rPr>
           <w:b/>
-          <w:u w:val="single"/>
-        </w:rPr>
-      </w:pPr>
+        </w:rPr>
+        <w:t>dimensionality reduction</w:t>
+      </w:r>
       <w:r>
         <w:rPr>
           <w:b/>
-          <w:u w:val="single"/>
-        </w:rPr>
-        <w:t xml:space="preserve">I. </w:t>
-      </w:r>
+        </w:rPr>
+        <w:t xml:space="preserve">, </w:t>
+      </w:r>
+      <w:r>
+        <w:t>such as</w:t>
+      </w:r>
+      <w:r>
+        <w:t xml:space="preserve"> data compression</w:t>
+      </w:r>
+    </w:p>
+    <w:p>
+      <w:pPr>
+        <w:pStyle w:val="ListBullet"/>
+      </w:pPr>
       <w:r>
         <w:rPr>
           <w:b/>
-          <w:u w:val="single"/>
-        </w:rPr>
-        <w:t>MOTIVATION I: DATA COMPRESSION</w:t>
-      </w:r>
+        </w:rPr>
+        <w:t>Data compression</w:t>
+      </w:r>
+      <w:r>
+        <w:t xml:space="preserve"> not only allows us to compress data (+therefore have it use up less memory or disk space), but also allows us to speed up learning algorithms. </w:t>
+      </w:r>
+    </w:p>
+    <w:p>
+      <w:pPr>
+        <w:pStyle w:val="ListBullet"/>
+      </w:pPr>
+      <w:r>
+        <w:t>Let's say that we've collected a data set w/ many features</w:t>
+      </w:r>
+      <w:r>
+        <w:t xml:space="preserve"> + we</w:t>
+      </w:r>
+      <w:r>
+        <w:t xml:space="preserve">'ve plotted just </w:t>
+      </w:r>
+      <w:r>
+        <w:t>2</w:t>
+      </w:r>
+      <w:r>
+        <w:t xml:space="preserve"> of them</w:t>
+      </w:r>
+      <w:r>
+        <w:t>:</w:t>
+      </w:r>
+    </w:p>
+    <w:p>
+      <w:pPr>
+        <w:pStyle w:val="ListBullet"/>
+        <w:numPr>
+          <w:ilvl w:val="0"/>
+          <w:numId w:val="0"/>
+        </w:numPr>
+        <w:ind w:left="1800" w:firstLine="360"/>
+      </w:pPr>
+      <w:r>
+        <w:rPr>
+          <w:noProof/>
+        </w:rPr>
+        <w:drawing>
+          <wp:inline distT="0" distB="0" distL="0" distR="0" wp14:anchorId="0051AD10" wp14:editId="4CE49567">
+            <wp:extent cx="2800350" cy="2343150"/>
+            <wp:effectExtent l="0" t="0" r="0" b="0"/>
+            <wp:docPr id="1" name="Picture 1"/>
+            <wp:cNvGraphicFramePr>
+              <a:graphicFrameLocks xmlns:a="http://schemas.openxmlformats.org/drawingml/2006/main" noChangeAspect="1"/>
+            </wp:cNvGraphicFramePr>
+            <a:graphic xmlns:a="http://schemas.openxmlformats.org/drawingml/2006/main">
+              <a:graphicData uri="http://schemas.openxmlformats.org/drawingml/2006/picture">
+                <pic:pic xmlns:pic="http://schemas.openxmlformats.org/drawingml/2006/picture">
+                  <pic:nvPicPr>
+                    <pic:cNvPr id="1" name=""/>
+                    <pic:cNvPicPr/>
+                  </pic:nvPicPr>
+                  <pic:blipFill>
+                    <a:blip r:embed="rId8"/>
+                    <a:stretch>
+                      <a:fillRect/>
+                    </a:stretch>
+                  </pic:blipFill>
+                  <pic:spPr>
+                    <a:xfrm>
+                      <a:off x="0" y="0"/>
+                      <a:ext cx="2800350" cy="2343150"/>
+                    </a:xfrm>
+                    <a:prstGeom prst="rect">
+                      <a:avLst/>
+                    </a:prstGeom>
+                  </pic:spPr>
+                </pic:pic>
+              </a:graphicData>
+            </a:graphic>
+          </wp:inline>
+        </w:drawing>
+      </w:r>
+      <w:r>
+        <w:t xml:space="preserve"> </w:t>
+      </w:r>
+    </w:p>
+    <w:p>
+      <w:pPr>
+        <w:pStyle w:val="ListBullet"/>
+      </w:pPr>
+      <w:r>
+        <w:t>Unknown to us, the 2</w:t>
+      </w:r>
+      <w:r>
+        <w:t xml:space="preserve"> features were actually the length of something in </w:t>
+      </w:r>
+      <w:r>
+        <w:t xml:space="preserve">both </w:t>
+      </w:r>
+      <w:r>
+        <w:t>centimeters</w:t>
+      </w:r>
+      <w:r>
+        <w:t xml:space="preserve"> + in inches</w:t>
+      </w:r>
+    </w:p>
+    <w:p>
+      <w:pPr>
+        <w:pStyle w:val="ListBullet"/>
+      </w:pPr>
+      <w:r>
+        <w:t xml:space="preserve">This </w:t>
+      </w:r>
+      <w:r>
+        <w:t xml:space="preserve">gives us a highly redundant </w:t>
+      </w:r>
+      <w:r>
+        <w:t>representation</w:t>
+      </w:r>
+    </w:p>
+    <w:p>
+      <w:pPr>
+        <w:pStyle w:val="ListBullet"/>
+      </w:pPr>
+      <w:r>
+        <w:t xml:space="preserve">Maybe </w:t>
+      </w:r>
+      <w:r>
+        <w:t xml:space="preserve">instead of having </w:t>
+      </w:r>
+      <w:r>
+        <w:t xml:space="preserve">2 separate features x1 + </w:t>
+      </w:r>
+      <w:r>
+        <w:t xml:space="preserve">x2, both of which measure length, we want to </w:t>
+      </w:r>
+      <w:r>
+        <w:rPr>
+          <w:b/>
+        </w:rPr>
+        <w:t>reduce</w:t>
+      </w:r>
+      <w:r>
+        <w:t xml:space="preserve"> the data to </w:t>
+      </w:r>
+      <w:r>
+        <w:t xml:space="preserve">1-dimension + </w:t>
+      </w:r>
+      <w:r>
+        <w:t xml:space="preserve">have </w:t>
+      </w:r>
+      <w:r>
+        <w:t xml:space="preserve">just 1 feature </w:t>
+      </w:r>
+      <w:r>
+        <w:t xml:space="preserve">measuring this length. </w:t>
+      </w:r>
+    </w:p>
+    <w:p>
+      <w:pPr>
+        <w:pStyle w:val="ListBullet"/>
+      </w:pPr>
+      <w:r>
+        <w:t xml:space="preserve">In case this example seems a bit contrived, </w:t>
+      </w:r>
+      <w:r>
+        <w:t xml:space="preserve">this “cm + in” </w:t>
+      </w:r>
+      <w:r>
+        <w:t>example is</w:t>
+      </w:r>
+      <w:r>
+        <w:t xml:space="preserve"> actually not that unrealistic + </w:t>
+      </w:r>
+      <w:r>
+        <w:t xml:space="preserve">not that different from things happening in industry. </w:t>
+      </w:r>
+    </w:p>
+    <w:p>
+      <w:pPr>
+        <w:pStyle w:val="ListBullet"/>
+      </w:pPr>
+      <w:r>
+        <w:t xml:space="preserve">If you have hundreds or thousands of features, it is often easy to lose track of exactly what features you have. </w:t>
+      </w:r>
+    </w:p>
+    <w:p>
+      <w:pPr>
+        <w:pStyle w:val="ListBullet"/>
+      </w:pPr>
+      <w:r>
+        <w:t xml:space="preserve">Sometimes </w:t>
+      </w:r>
+      <w:r>
+        <w:t>may have a few different engineering teams</w:t>
+      </w:r>
+      <w:r>
+        <w:t xml:space="preserve"> who give you features</w:t>
+      </w:r>
+    </w:p>
+    <w:p>
+      <w:pPr>
+        <w:pStyle w:val="ListBullet"/>
+      </w:pPr>
+      <w:r>
+        <w:t xml:space="preserve">Maybe 1 </w:t>
+      </w:r>
+      <w:r>
+        <w:t xml:space="preserve">engineering team gives you </w:t>
+      </w:r>
+      <w:r>
+        <w:t xml:space="preserve">200 </w:t>
+      </w:r>
+      <w:r>
+        <w:t>features, a</w:t>
+      </w:r>
+      <w:r>
+        <w:t xml:space="preserve"> 2</w:t>
+      </w:r>
+      <w:r>
+        <w:rPr>
+          <w:vertAlign w:val="superscript"/>
+        </w:rPr>
+        <w:t>nd</w:t>
+      </w:r>
+      <w:r>
+        <w:t xml:space="preserve"> gives you another </w:t>
+      </w:r>
+      <w:r>
+        <w:t>300</w:t>
+      </w:r>
+      <w:r>
+        <w:t xml:space="preserve">, </w:t>
+      </w:r>
+      <w:r>
+        <w:t xml:space="preserve">+ </w:t>
+      </w:r>
+      <w:r>
+        <w:t xml:space="preserve">a </w:t>
+      </w:r>
+      <w:r>
+        <w:t>3</w:t>
+      </w:r>
+      <w:r>
+        <w:rPr>
+          <w:vertAlign w:val="superscript"/>
+        </w:rPr>
+        <w:t>rd</w:t>
+      </w:r>
+      <w:r>
+        <w:t xml:space="preserve"> </w:t>
+      </w:r>
+      <w:r>
+        <w:t xml:space="preserve">gives you </w:t>
+      </w:r>
+      <w:r>
+        <w:t xml:space="preserve">500, </w:t>
+      </w:r>
+      <w:r>
+        <w:t xml:space="preserve">so you have a </w:t>
+      </w:r>
+      <w:r>
+        <w:t xml:space="preserve">1K </w:t>
+      </w:r>
+      <w:r>
+        <w:t>features all together</w:t>
+      </w:r>
+    </w:p>
+    <w:p>
+      <w:pPr>
+        <w:pStyle w:val="ListBullet"/>
+      </w:pPr>
+      <w:r>
+        <w:t xml:space="preserve">It would become </w:t>
+      </w:r>
+      <w:r>
+        <w:t>hard to keep track of</w:t>
+      </w:r>
+      <w:r>
+        <w:t xml:space="preserve"> </w:t>
+      </w:r>
+      <w:r>
+        <w:t xml:space="preserve">exactly which features you got from which team, </w:t>
+      </w:r>
+      <w:r>
+        <w:t xml:space="preserve">+ </w:t>
+      </w:r>
+      <w:r>
+        <w:t xml:space="preserve">it's actually not that </w:t>
+      </w:r>
+      <w:r>
+        <w:t xml:space="preserve">unusual to end up w/ </w:t>
+      </w:r>
+      <w:r>
+        <w:t xml:space="preserve">highly redundant features like these. </w:t>
+      </w:r>
+    </w:p>
+    <w:p>
+      <w:pPr>
+        <w:pStyle w:val="ListBullet"/>
+      </w:pPr>
+      <w:r>
+        <w:t xml:space="preserve">If </w:t>
+      </w:r>
+      <w:r>
+        <w:t xml:space="preserve">the length in </w:t>
+      </w:r>
+      <w:r>
+        <w:t>cm</w:t>
+      </w:r>
+      <w:r>
+        <w:t xml:space="preserve"> were rounded off to the nearest </w:t>
+      </w:r>
+      <w:r>
+        <w:t>cm</w:t>
+      </w:r>
+      <w:r>
+        <w:t xml:space="preserve"> </w:t>
+      </w:r>
+      <w:r>
+        <w:t xml:space="preserve">+ length in in. </w:t>
+      </w:r>
+      <w:r>
+        <w:t xml:space="preserve">was rounded off to the nearest </w:t>
+      </w:r>
+      <w:r>
+        <w:t>in</w:t>
+      </w:r>
+      <w:r>
+        <w:t>.</w:t>
+      </w:r>
+      <w:r>
+        <w:t>,</w:t>
+      </w:r>
+      <w:r>
+        <w:t xml:space="preserve"> </w:t>
+      </w:r>
+      <w:r>
+        <w:t>that explains</w:t>
+      </w:r>
+      <w:r>
+        <w:t xml:space="preserve"> why these examples don't l</w:t>
+      </w:r>
+      <w:r>
+        <w:t xml:space="preserve">ie perfectly on a straight line (b/c </w:t>
+      </w:r>
+      <w:r>
+        <w:t>of</w:t>
+      </w:r>
+      <w:r>
+        <w:t xml:space="preserve"> </w:t>
+      </w:r>
+      <w:r>
+        <w:t>round-</w:t>
+      </w:r>
+      <w:r>
+        <w:t>off error)</w:t>
+      </w:r>
+    </w:p>
+    <w:p>
+      <w:pPr>
+        <w:pStyle w:val="ListBullet"/>
+      </w:pPr>
+      <w:r>
+        <w:t xml:space="preserve">We </w:t>
+      </w:r>
+      <w:r>
+        <w:t xml:space="preserve">can </w:t>
+      </w:r>
+      <w:r>
+        <w:t xml:space="preserve">+ want to </w:t>
+      </w:r>
+      <w:r>
+        <w:t xml:space="preserve">reduce the data to </w:t>
+      </w:r>
+      <w:r>
+        <w:t xml:space="preserve">1 </w:t>
+      </w:r>
+      <w:r>
+        <w:t xml:space="preserve">dimension instead of </w:t>
+      </w:r>
+      <w:r>
+        <w:t>2 dimensions to reduce the redundancy</w:t>
+      </w:r>
+    </w:p>
+    <w:p>
+      <w:pPr>
+        <w:pStyle w:val="ListBullet"/>
+      </w:pPr>
+      <w:r>
+        <w:t>Ex: Working w/</w:t>
+      </w:r>
+      <w:r>
+        <w:t xml:space="preserve"> </w:t>
+      </w:r>
+      <w:r>
+        <w:t xml:space="preserve">pilots that fly helicopters + </w:t>
+      </w:r>
+      <w:r>
+        <w:t xml:space="preserve">you </w:t>
+      </w:r>
+      <w:r>
+        <w:t>do a survey/</w:t>
+      </w:r>
+      <w:r>
+        <w:t>test of different pilots</w:t>
+      </w:r>
+      <w:r>
+        <w:t xml:space="preserve"> + end up 1 </w:t>
+      </w:r>
+      <w:r>
+        <w:t>feature, x1</w:t>
+      </w:r>
+      <w:r>
+        <w:t xml:space="preserve"> = </w:t>
+      </w:r>
+      <w:r>
+        <w:t xml:space="preserve">the </w:t>
+      </w:r>
+      <w:r>
+        <w:rPr>
+          <w:i/>
+        </w:rPr>
+        <w:t>skill</w:t>
+      </w:r>
+      <w:r>
+        <w:t xml:space="preserve"> of these helicopter pilots, </w:t>
+      </w:r>
+      <w:r>
+        <w:t xml:space="preserve">+ maybe x2 </w:t>
+      </w:r>
+      <w:r>
+        <w:t xml:space="preserve">could be </w:t>
+      </w:r>
+      <w:r>
+        <w:t>pilot enjoyment.</w:t>
+      </w:r>
+    </w:p>
+    <w:p>
+      <w:pPr>
+        <w:pStyle w:val="ListBullet"/>
+      </w:pPr>
+      <w:r>
+        <w:t xml:space="preserve">Maybe </w:t>
+      </w:r>
+      <w:r>
+        <w:t xml:space="preserve">these </w:t>
+      </w:r>
+      <w:r>
+        <w:t>2</w:t>
+      </w:r>
+      <w:r>
+        <w:t xml:space="preserve"> features will be highly correlated</w:t>
+      </w:r>
+      <w:r>
+        <w:t xml:space="preserve"> +</w:t>
+      </w:r>
+      <w:r>
+        <w:t xml:space="preserve"> what you really care about might be this direction</w:t>
+      </w:r>
+      <w:r>
+        <w:t xml:space="preserve"> of the relationship </w:t>
+      </w:r>
+      <w:r>
+        <w:sym w:font="Wingdings" w:char="F0E8"/>
+      </w:r>
+      <w:r>
+        <w:t xml:space="preserve"> a different feature that really measures pilot aptitude. </w:t>
+      </w:r>
+    </w:p>
+    <w:p>
+      <w:pPr>
+        <w:pStyle w:val="ListBullet"/>
+        <w:numPr>
+          <w:ilvl w:val="0"/>
+          <w:numId w:val="0"/>
+        </w:numPr>
+        <w:ind w:left="1080" w:firstLine="360"/>
+      </w:pPr>
+      <w:r>
+        <w:rPr>
+          <w:noProof/>
+        </w:rPr>
+        <w:lastRenderedPageBreak/>
+        <w:drawing>
+          <wp:inline distT="0" distB="0" distL="0" distR="0" wp14:anchorId="47F4673E" wp14:editId="123429F8">
+            <wp:extent cx="3211032" cy="2455273"/>
+            <wp:effectExtent l="0" t="0" r="8890" b="2540"/>
+            <wp:docPr id="2" name="Picture 2"/>
+            <wp:cNvGraphicFramePr>
+              <a:graphicFrameLocks xmlns:a="http://schemas.openxmlformats.org/drawingml/2006/main" noChangeAspect="1"/>
+            </wp:cNvGraphicFramePr>
+            <a:graphic xmlns:a="http://schemas.openxmlformats.org/drawingml/2006/main">
+              <a:graphicData uri="http://schemas.openxmlformats.org/drawingml/2006/picture">
+                <pic:pic xmlns:pic="http://schemas.openxmlformats.org/drawingml/2006/picture">
+                  <pic:nvPicPr>
+                    <pic:cNvPr id="1" name=""/>
+                    <pic:cNvPicPr/>
+                  </pic:nvPicPr>
+                  <pic:blipFill>
+                    <a:blip r:embed="rId9"/>
+                    <a:stretch>
+                      <a:fillRect/>
+                    </a:stretch>
+                  </pic:blipFill>
+                  <pic:spPr>
+                    <a:xfrm>
+                      <a:off x="0" y="0"/>
+                      <a:ext cx="3224896" cy="2465874"/>
+                    </a:xfrm>
+                    <a:prstGeom prst="rect">
+                      <a:avLst/>
+                    </a:prstGeom>
+                  </pic:spPr>
+                </pic:pic>
+              </a:graphicData>
+            </a:graphic>
+          </wp:inline>
+        </w:drawing>
+      </w:r>
+      <w:r>
+        <w:t xml:space="preserve"> </w:t>
+      </w:r>
+    </w:p>
+    <w:p>
+      <w:pPr>
+        <w:pStyle w:val="ListBullet"/>
+      </w:pPr>
+      <w:r>
+        <w:t>So</w:t>
+      </w:r>
+      <w:r>
+        <w:t xml:space="preserve"> if you highly correlated features, maybe you really want to reduce the dimension. </w:t>
+      </w:r>
+    </w:p>
+    <w:p>
+      <w:pPr>
+        <w:pStyle w:val="ListBullet"/>
+        <w:numPr>
+          <w:ilvl w:val="0"/>
+          <w:numId w:val="0"/>
+        </w:numPr>
+        <w:ind w:left="360"/>
+      </w:pPr>
+    </w:p>
+    <w:p>
+      <w:pPr>
+        <w:pStyle w:val="ListBullet"/>
+      </w:pPr>
+      <w:r>
+        <w:t xml:space="preserve">What does it really mean </w:t>
+      </w:r>
+      <w:r>
+        <w:t xml:space="preserve">to </w:t>
+      </w:r>
+      <w:r>
+        <w:rPr>
+          <w:b/>
+        </w:rPr>
+        <w:t>reduce</w:t>
+      </w:r>
+      <w:r>
+        <w:t xml:space="preserve"> the dimension</w:t>
+      </w:r>
+      <w:r>
+        <w:t>s</w:t>
+      </w:r>
+      <w:r>
+        <w:t xml:space="preserve"> of the data from 2 dimensions down </w:t>
+      </w:r>
+      <w:r>
+        <w:t>to 1 dimension?</w:t>
+      </w:r>
+    </w:p>
+    <w:p>
+      <w:pPr>
+        <w:pStyle w:val="ListBullet"/>
+      </w:pPr>
+      <w:r>
+        <w:t xml:space="preserve">Color </w:t>
+      </w:r>
+      <w:r>
+        <w:t xml:space="preserve">in examples using different colors. </w:t>
+      </w:r>
+    </w:p>
+    <w:p>
+      <w:pPr>
+        <w:pStyle w:val="ListBullet"/>
+        <w:tabs>
+          <w:tab w:val="clear" w:pos="360"/>
+          <w:tab w:val="num" w:pos="2520"/>
+        </w:tabs>
+        <w:ind w:left="2520"/>
+      </w:pPr>
+      <w:r>
+        <w:rPr>
+          <w:noProof/>
+        </w:rPr>
+        <w:drawing>
+          <wp:inline distT="0" distB="0" distL="0" distR="0" wp14:anchorId="3C441A8E" wp14:editId="03B50990">
+            <wp:extent cx="2101969" cy="1683045"/>
+            <wp:effectExtent l="0" t="0" r="0" b="0"/>
+            <wp:docPr id="3" name="Picture 3"/>
+            <wp:cNvGraphicFramePr>
+              <a:graphicFrameLocks xmlns:a="http://schemas.openxmlformats.org/drawingml/2006/main" noChangeAspect="1"/>
+            </wp:cNvGraphicFramePr>
+            <a:graphic xmlns:a="http://schemas.openxmlformats.org/drawingml/2006/main">
+              <a:graphicData uri="http://schemas.openxmlformats.org/drawingml/2006/picture">
+                <pic:pic xmlns:pic="http://schemas.openxmlformats.org/drawingml/2006/picture">
+                  <pic:nvPicPr>
+                    <pic:cNvPr id="1" name=""/>
+                    <pic:cNvPicPr/>
+                  </pic:nvPicPr>
+                  <pic:blipFill>
+                    <a:blip r:embed="rId10"/>
+                    <a:stretch>
+                      <a:fillRect/>
+                    </a:stretch>
+                  </pic:blipFill>
+                  <pic:spPr>
+                    <a:xfrm>
+                      <a:off x="0" y="0"/>
+                      <a:ext cx="2117699" cy="1695640"/>
+                    </a:xfrm>
+                    <a:prstGeom prst="rect">
+                      <a:avLst/>
+                    </a:prstGeom>
+                  </pic:spPr>
+                </pic:pic>
+              </a:graphicData>
+            </a:graphic>
+          </wp:inline>
+        </w:drawing>
+      </w:r>
+    </w:p>
+    <w:p>
+      <w:pPr>
+        <w:pStyle w:val="ListBullet"/>
+      </w:pPr>
+      <w:r>
+        <w:t xml:space="preserve">By </w:t>
+      </w:r>
+      <w:r>
+        <w:t xml:space="preserve">reducing </w:t>
+      </w:r>
+      <w:r>
+        <w:t>dimensionality,</w:t>
+      </w:r>
+      <w:r>
+        <w:t xml:space="preserve"> I would like to find maybe </w:t>
+      </w:r>
+      <w:r>
+        <w:t xml:space="preserve">a </w:t>
+      </w:r>
+      <w:r>
+        <w:t>line</w:t>
+      </w:r>
+      <w:r>
+        <w:t>/</w:t>
+      </w:r>
+      <w:r>
+        <w:t xml:space="preserve">direction on which most of the data seems to lie </w:t>
+      </w:r>
+      <w:r>
+        <w:t xml:space="preserve">+ </w:t>
+      </w:r>
+      <w:r>
+        <w:t xml:space="preserve">project all the data onto that line </w:t>
+      </w:r>
+    </w:p>
+    <w:p>
+      <w:pPr>
+        <w:pStyle w:val="ListBullet"/>
+      </w:pPr>
+      <w:r>
+        <w:t xml:space="preserve">By </w:t>
+      </w:r>
+      <w:r>
+        <w:t>doing so, what I can do is measure the position of each of the examples on that line</w:t>
+      </w:r>
+      <w:r>
+        <w:t xml:space="preserve"> + </w:t>
+      </w:r>
+      <w:r>
+        <w:t xml:space="preserve">come up </w:t>
+      </w:r>
+      <w:r>
+        <w:t xml:space="preserve">w/ </w:t>
+      </w:r>
+      <w:r>
+        <w:t xml:space="preserve">a new feature, z1, to specify the position on the line </w:t>
+      </w:r>
+    </w:p>
+    <w:p>
+      <w:pPr>
+        <w:pStyle w:val="ListBullet"/>
+        <w:numPr>
+          <w:ilvl w:val="0"/>
+          <w:numId w:val="0"/>
+        </w:numPr>
+        <w:ind w:left="1800" w:firstLine="360"/>
+      </w:pPr>
+      <w:r>
+        <w:rPr>
+          <w:noProof/>
+        </w:rPr>
+        <w:drawing>
+          <wp:inline distT="0" distB="0" distL="0" distR="0" wp14:anchorId="71CB3BDC" wp14:editId="52607F96">
+            <wp:extent cx="2115343" cy="1658458"/>
+            <wp:effectExtent l="0" t="0" r="0" b="0"/>
+            <wp:docPr id="4" name="Picture 4"/>
+            <wp:cNvGraphicFramePr>
+              <a:graphicFrameLocks xmlns:a="http://schemas.openxmlformats.org/drawingml/2006/main" noChangeAspect="1"/>
+            </wp:cNvGraphicFramePr>
+            <a:graphic xmlns:a="http://schemas.openxmlformats.org/drawingml/2006/main">
+              <a:graphicData uri="http://schemas.openxmlformats.org/drawingml/2006/picture">
+                <pic:pic xmlns:pic="http://schemas.openxmlformats.org/drawingml/2006/picture">
+                  <pic:nvPicPr>
+                    <pic:cNvPr id="1" name=""/>
+                    <pic:cNvPicPr/>
+                  </pic:nvPicPr>
+                  <pic:blipFill>
+                    <a:blip r:embed="rId11"/>
+                    <a:stretch>
+                      <a:fillRect/>
+                    </a:stretch>
+                  </pic:blipFill>
+                  <pic:spPr>
+                    <a:xfrm>
+                      <a:off x="0" y="0"/>
+                      <a:ext cx="2125754" cy="1666620"/>
+                    </a:xfrm>
+                    <a:prstGeom prst="rect">
+                      <a:avLst/>
+                    </a:prstGeom>
+                  </pic:spPr>
+                </pic:pic>
+              </a:graphicData>
+            </a:graphic>
+          </wp:inline>
+        </w:drawing>
+      </w:r>
+    </w:p>
+    <w:p>
+      <w:pPr>
+        <w:pStyle w:val="ListBullet"/>
+        <w:numPr>
+          <w:ilvl w:val="0"/>
+          <w:numId w:val="0"/>
+        </w:numPr>
+        <w:ind w:left="1800" w:firstLine="360"/>
+      </w:pPr>
+    </w:p>
+    <w:p>
+      <w:pPr>
+        <w:pStyle w:val="ListBullet"/>
+        <w:numPr>
+          <w:ilvl w:val="0"/>
+          <w:numId w:val="0"/>
+        </w:numPr>
+        <w:ind w:left="1440" w:firstLine="360"/>
+      </w:pPr>
+      <w:r>
+        <w:rPr>
+          <w:noProof/>
+        </w:rPr>
+        <w:drawing>
+          <wp:inline distT="0" distB="0" distL="0" distR="0" wp14:anchorId="2CE6AC22" wp14:editId="3A014EAF">
+            <wp:extent cx="2610293" cy="496523"/>
+            <wp:effectExtent l="0" t="0" r="0" b="0"/>
+            <wp:docPr id="5" name="Picture 5"/>
+            <wp:cNvGraphicFramePr>
+              <a:graphicFrameLocks xmlns:a="http://schemas.openxmlformats.org/drawingml/2006/main" noChangeAspect="1"/>
+            </wp:cNvGraphicFramePr>
+            <a:graphic xmlns:a="http://schemas.openxmlformats.org/drawingml/2006/main">
+              <a:graphicData uri="http://schemas.openxmlformats.org/drawingml/2006/picture">
+                <pic:pic xmlns:pic="http://schemas.openxmlformats.org/drawingml/2006/picture">
+                  <pic:nvPicPr>
+                    <pic:cNvPr id="1" name=""/>
+                    <pic:cNvPicPr/>
+                  </pic:nvPicPr>
+                  <pic:blipFill>
+                    <a:blip r:embed="rId12"/>
+                    <a:stretch>
+                      <a:fillRect/>
+                    </a:stretch>
+                  </pic:blipFill>
+                  <pic:spPr>
+                    <a:xfrm>
+                      <a:off x="0" y="0"/>
+                      <a:ext cx="2659869" cy="505953"/>
+                    </a:xfrm>
+                    <a:prstGeom prst="rect">
+                      <a:avLst/>
+                    </a:prstGeom>
+                  </pic:spPr>
+                </pic:pic>
+              </a:graphicData>
+            </a:graphic>
+          </wp:inline>
+        </w:drawing>
+      </w:r>
+    </w:p>
+    <w:p>
+      <w:pPr>
+        <w:pStyle w:val="ListBullet"/>
+      </w:pPr>
+      <w:r>
+        <w:lastRenderedPageBreak/>
+        <w:t xml:space="preserve">So we end up w/ </w:t>
+      </w:r>
+      <w:r>
+        <w:t xml:space="preserve">only </w:t>
+      </w:r>
+      <w:r>
+        <w:t xml:space="preserve">1 </w:t>
+      </w:r>
+      <w:r>
+        <w:t xml:space="preserve">number, z1 </w:t>
+      </w:r>
+      <w:r>
+        <w:t xml:space="preserve">= </w:t>
+      </w:r>
+      <w:r>
+        <w:t xml:space="preserve">a </w:t>
+      </w:r>
+      <w:r>
+        <w:rPr>
+          <w:i/>
+        </w:rPr>
+        <w:t>new feature</w:t>
+      </w:r>
+      <w:r>
+        <w:t xml:space="preserve"> that specifies the location of each of those points on this </w:t>
+      </w:r>
+      <w:r>
+        <w:t xml:space="preserve">new </w:t>
+      </w:r>
+      <w:r>
+        <w:t xml:space="preserve">line. </w:t>
+      </w:r>
+    </w:p>
+    <w:p>
+      <w:pPr>
+        <w:pStyle w:val="ListBullet"/>
+      </w:pPr>
+      <w:r>
+        <w:t xml:space="preserve">And what this means is that whereas previously, </w:t>
+      </w:r>
+      <w:r>
+        <w:t xml:space="preserve">if </w:t>
+      </w:r>
+      <w:r>
+        <w:t xml:space="preserve">we </w:t>
+      </w:r>
+      <w:r>
+        <w:t xml:space="preserve">had an example x1, in order to represent </w:t>
+      </w:r>
+      <w:r>
+        <w:t xml:space="preserve">the original x1, </w:t>
+      </w:r>
+      <w:r>
+        <w:t xml:space="preserve">I needed a </w:t>
+      </w:r>
+      <w:r>
+        <w:t>2D</w:t>
+      </w:r>
+      <w:r>
+        <w:t xml:space="preserve"> feature vector. </w:t>
+      </w:r>
+    </w:p>
+    <w:p>
+      <w:pPr>
+        <w:pStyle w:val="ListBullet"/>
+      </w:pPr>
+      <w:r>
+        <w:t xml:space="preserve">Instead now I can represent </w:t>
+      </w:r>
+      <w:r>
+        <w:t xml:space="preserve">it w/ z1 w/ </w:t>
+      </w:r>
+      <w:r>
+        <w:t>a real number</w:t>
+      </w:r>
+    </w:p>
+    <w:p>
+      <w:pPr>
+        <w:pStyle w:val="ListBullet"/>
+        <w:numPr>
+          <w:ilvl w:val="0"/>
+          <w:numId w:val="0"/>
+        </w:numPr>
+        <w:ind w:left="1080" w:firstLine="360"/>
+      </w:pPr>
+      <w:r>
+        <w:rPr>
+          <w:noProof/>
+        </w:rPr>
+        <w:drawing>
+          <wp:inline distT="0" distB="0" distL="0" distR="0" wp14:anchorId="45A3C01D" wp14:editId="657BA8BD">
+            <wp:extent cx="4327451" cy="2295029"/>
+            <wp:effectExtent l="0" t="0" r="0" b="0"/>
+            <wp:docPr id="6" name="Picture 6"/>
+            <wp:cNvGraphicFramePr>
+              <a:graphicFrameLocks xmlns:a="http://schemas.openxmlformats.org/drawingml/2006/main" noChangeAspect="1"/>
+            </wp:cNvGraphicFramePr>
+            <a:graphic xmlns:a="http://schemas.openxmlformats.org/drawingml/2006/main">
+              <a:graphicData uri="http://schemas.openxmlformats.org/drawingml/2006/picture">
+                <pic:pic xmlns:pic="http://schemas.openxmlformats.org/drawingml/2006/picture">
+                  <pic:nvPicPr>
+                    <pic:cNvPr id="1" name=""/>
+                    <pic:cNvPicPr/>
+                  </pic:nvPicPr>
+                  <pic:blipFill>
+                    <a:blip r:embed="rId13"/>
+                    <a:stretch>
+                      <a:fillRect/>
+                    </a:stretch>
+                  </pic:blipFill>
+                  <pic:spPr>
+                    <a:xfrm>
+                      <a:off x="0" y="0"/>
+                      <a:ext cx="4340591" cy="2301998"/>
+                    </a:xfrm>
+                    <a:prstGeom prst="rect">
+                      <a:avLst/>
+                    </a:prstGeom>
+                  </pic:spPr>
+                </pic:pic>
+              </a:graphicData>
+            </a:graphic>
+          </wp:inline>
+        </w:drawing>
+      </w:r>
+    </w:p>
+    <w:p>
+      <w:pPr>
+        <w:pStyle w:val="ListBullet"/>
+      </w:pPr>
+      <w:r>
+        <w:t xml:space="preserve">To </w:t>
+      </w:r>
+      <w:r>
+        <w:t xml:space="preserve">summarize, if we allow ourselves to approximate the original data set by projecting all </w:t>
+      </w:r>
+      <w:r>
+        <w:t xml:space="preserve">the </w:t>
+      </w:r>
+      <w:r>
+        <w:t xml:space="preserve">original examples onto </w:t>
+      </w:r>
+      <w:r>
+        <w:t xml:space="preserve">the </w:t>
+      </w:r>
+      <w:r>
+        <w:t xml:space="preserve">green line, then I need only </w:t>
+      </w:r>
+      <w:r>
+        <w:t xml:space="preserve">1 </w:t>
+      </w:r>
+      <w:r>
+        <w:t>real number to specify the position of a point on the line</w:t>
+      </w:r>
+    </w:p>
+    <w:p>
+      <w:pPr>
+        <w:pStyle w:val="ListBullet"/>
+      </w:pPr>
+      <w:r>
+        <w:t xml:space="preserve">Therefore, what </w:t>
+      </w:r>
+      <w:r>
+        <w:t xml:space="preserve">I can do is use </w:t>
+      </w:r>
+      <w:r>
+        <w:t xml:space="preserve">this 1 </w:t>
+      </w:r>
+      <w:r>
+        <w:t xml:space="preserve">number to represent the location of each </w:t>
+      </w:r>
+      <w:r>
+        <w:t xml:space="preserve">training example </w:t>
+      </w:r>
+      <w:r>
+        <w:t xml:space="preserve">after they've been projected onto that line. </w:t>
+      </w:r>
+    </w:p>
+    <w:p>
+      <w:pPr>
+        <w:pStyle w:val="ListBullet"/>
+      </w:pPr>
+      <w:r>
+        <w:t xml:space="preserve">This </w:t>
+      </w:r>
+      <w:r>
+        <w:t xml:space="preserve">is an </w:t>
+      </w:r>
+      <w:r>
+        <w:rPr>
+          <w:i/>
+        </w:rPr>
+        <w:t>approximation</w:t>
+      </w:r>
+      <w:r>
+        <w:t xml:space="preserve"> to the original training </w:t>
+      </w:r>
+      <w:r>
+        <w:t>set</w:t>
+      </w:r>
+      <w:r>
+        <w:t xml:space="preserve"> </w:t>
+      </w:r>
+      <w:r>
+        <w:t>b/c I’</w:t>
+      </w:r>
+      <w:r>
+        <w:t xml:space="preserve">ve projected all </w:t>
+      </w:r>
+      <w:r>
+        <w:t>training examples onto a line, b</w:t>
+      </w:r>
+      <w:r>
+        <w:t xml:space="preserve">ut now, I keep only </w:t>
+      </w:r>
+      <w:r>
+        <w:t>1</w:t>
+      </w:r>
+      <w:r>
+        <w:t xml:space="preserve"> number for each </w:t>
+      </w:r>
+      <w:r>
+        <w:t xml:space="preserve">example + </w:t>
+      </w:r>
+      <w:r>
+        <w:t>this halves the memory requirement</w:t>
+      </w:r>
+      <w:r>
+        <w:t xml:space="preserve"> </w:t>
+      </w:r>
+      <w:r>
+        <w:t xml:space="preserve">for </w:t>
+      </w:r>
+      <w:r>
+        <w:t xml:space="preserve">storing </w:t>
+      </w:r>
+      <w:r>
+        <w:t xml:space="preserve">my data. </w:t>
+      </w:r>
+    </w:p>
+    <w:p>
+      <w:pPr>
+        <w:pStyle w:val="ListBullet"/>
+      </w:pPr>
+      <w:r>
+        <w:t xml:space="preserve">Perhaps </w:t>
+      </w:r>
+      <w:r>
+        <w:t>more intere</w:t>
+      </w:r>
+      <w:r>
+        <w:t>stingly + more</w:t>
+      </w:r>
+      <w:r>
+        <w:t xml:space="preserve"> importantly, </w:t>
+      </w:r>
+      <w:r>
+        <w:t xml:space="preserve">is that </w:t>
+      </w:r>
+      <w:r>
+        <w:t>this will allow us to make learning algorithms run more quickly</w:t>
+      </w:r>
+    </w:p>
+    <w:p>
+      <w:pPr>
+        <w:pStyle w:val="ListBullet"/>
+      </w:pPr>
+      <w:r>
+        <w:t>That is perhaps</w:t>
+      </w:r>
+      <w:r>
+        <w:t xml:space="preserve"> the more interesting application of this </w:t>
+      </w:r>
+      <w:r>
+        <w:t xml:space="preserve">data compression, </w:t>
+      </w:r>
+      <w:r>
+        <w:t xml:space="preserve">rather than reducing </w:t>
+      </w:r>
+      <w:r>
+        <w:t xml:space="preserve">memory/disk space requirements </w:t>
+      </w:r>
+      <w:r>
+        <w:t xml:space="preserve">for storing data. </w:t>
+      </w:r>
+    </w:p>
+    <w:p>
+      <w:pPr>
+        <w:pStyle w:val="ListBullet"/>
+      </w:pPr>
+      <w:r>
+        <w:t>In a more-typical example of dimensionality reduction, we might have 1K-dimensional (1000D) data that we might want to reduce to let's say 100-dimensional or 100D</w:t>
+      </w:r>
+    </w:p>
+    <w:p>
+      <w:pPr>
+        <w:pStyle w:val="ListBullet"/>
+        <w:numPr>
+          <w:ilvl w:val="0"/>
+          <w:numId w:val="0"/>
+        </w:numPr>
+        <w:ind w:left="360"/>
+      </w:pPr>
+    </w:p>
+    <w:p>
+      <w:pPr>
+        <w:pStyle w:val="ListBullet"/>
+      </w:pPr>
+      <w:r>
+        <w:t>Ex:</w:t>
+      </w:r>
+      <w:r>
+        <w:t xml:space="preserve"> </w:t>
+      </w:r>
+      <w:r>
+        <w:t xml:space="preserve">Reducing </w:t>
+      </w:r>
+      <w:r>
+        <w:t xml:space="preserve">data from three dimensional 3D to two dimensional 2D. </w:t>
+      </w:r>
+    </w:p>
+    <w:p>
+      <w:pPr>
+        <w:pStyle w:val="ListBullet"/>
+        <w:tabs>
+          <w:tab w:val="clear" w:pos="360"/>
+          <w:tab w:val="num" w:pos="2520"/>
+        </w:tabs>
+        <w:ind w:left="2520"/>
+      </w:pPr>
+      <w:r>
+        <w:rPr>
+          <w:noProof/>
+        </w:rPr>
+        <w:drawing>
+          <wp:inline distT="0" distB="0" distL="0" distR="0" wp14:anchorId="5F8F9B58" wp14:editId="02C24A68">
+            <wp:extent cx="1891049" cy="1424763"/>
+            <wp:effectExtent l="0" t="0" r="0" b="4445"/>
+            <wp:docPr id="7" name="Picture 7"/>
+            <wp:cNvGraphicFramePr>
+              <a:graphicFrameLocks xmlns:a="http://schemas.openxmlformats.org/drawingml/2006/main" noChangeAspect="1"/>
+            </wp:cNvGraphicFramePr>
+            <a:graphic xmlns:a="http://schemas.openxmlformats.org/drawingml/2006/main">
+              <a:graphicData uri="http://schemas.openxmlformats.org/drawingml/2006/picture">
+                <pic:pic xmlns:pic="http://schemas.openxmlformats.org/drawingml/2006/picture">
+                  <pic:nvPicPr>
+                    <pic:cNvPr id="1" name=""/>
+                    <pic:cNvPicPr/>
+                  </pic:nvPicPr>
+                  <pic:blipFill>
+                    <a:blip r:embed="rId14"/>
+                    <a:stretch>
+                      <a:fillRect/>
+                    </a:stretch>
+                  </pic:blipFill>
+                  <pic:spPr>
+                    <a:xfrm>
+                      <a:off x="0" y="0"/>
+                      <a:ext cx="1901507" cy="1432643"/>
+                    </a:xfrm>
+                    <a:prstGeom prst="rect">
+                      <a:avLst/>
+                    </a:prstGeom>
+                  </pic:spPr>
+                </pic:pic>
+              </a:graphicData>
+            </a:graphic>
+          </wp:inline>
+        </w:drawing>
+      </w:r>
+    </w:p>
+    <w:p>
+      <w:pPr>
+        <w:pStyle w:val="ListBullet"/>
+      </w:pPr>
+      <w:r>
+        <w:t>We</w:t>
+      </w:r>
+      <w:r>
+        <w:t xml:space="preserve"> have a set of exa</w:t>
+      </w:r>
+      <w:r>
+        <w:t xml:space="preserve">mples x(i) which are points in </w:t>
+      </w:r>
+      <w:r>
+        <w:rPr>
+          <w:rFonts w:ascii="Cambria Math" w:hAnsi="Cambria Math" w:cs="Cambria Math"/>
+          <w:bCs/>
+          <w:color w:val="222222"/>
+          <w:sz w:val="21"/>
+          <w:szCs w:val="21"/>
+          <w:shd w:val="clear" w:color="auto" w:fill="FFFFFF"/>
+        </w:rPr>
+        <w:t>ℝ</w:t>
+      </w:r>
+      <w:r>
+        <w:t xml:space="preserve"> </w:t>
+      </w:r>
+      <w:r>
+        <w:t>^</w:t>
+      </w:r>
+      <w:r>
+        <w:t>3</w:t>
+      </w:r>
+      <w:r>
+        <w:t xml:space="preserve"> (3 dimensions)</w:t>
+      </w:r>
+    </w:p>
+    <w:p>
+      <w:pPr>
+        <w:pStyle w:val="ListBullet"/>
+      </w:pPr>
+      <w:r>
+        <w:lastRenderedPageBreak/>
+        <w:t xml:space="preserve">All </w:t>
+      </w:r>
+      <w:r>
+        <w:t xml:space="preserve">of this data </w:t>
+      </w:r>
+      <w:r>
+        <w:t>lies roughly on the plan</w:t>
+      </w:r>
+      <w:r>
+        <w:t xml:space="preserve">e + </w:t>
+      </w:r>
+      <w:r>
+        <w:t xml:space="preserve">what we can do </w:t>
+      </w:r>
+      <w:r>
+        <w:t xml:space="preserve">w/ dimensionality reduction </w:t>
+      </w:r>
+      <w:r>
+        <w:t xml:space="preserve">is take all of </w:t>
+      </w:r>
+      <w:r>
+        <w:t>that</w:t>
+      </w:r>
+      <w:r>
+        <w:t xml:space="preserve"> </w:t>
+      </w:r>
+      <w:r>
+        <w:t xml:space="preserve">data </w:t>
+      </w:r>
+      <w:r>
+        <w:t xml:space="preserve">+ </w:t>
+      </w:r>
+      <w:r>
+        <w:t xml:space="preserve">project </w:t>
+      </w:r>
+      <w:r>
+        <w:t>it</w:t>
+      </w:r>
+      <w:r>
+        <w:t xml:space="preserve"> down onto a </w:t>
+      </w:r>
+      <w:r>
+        <w:t>2D</w:t>
+      </w:r>
+      <w:r>
+        <w:t xml:space="preserve"> plane.</w:t>
+      </w:r>
+    </w:p>
+    <w:p>
+      <w:pPr>
+        <w:pStyle w:val="ListBullet"/>
+        <w:numPr>
+          <w:ilvl w:val="0"/>
+          <w:numId w:val="0"/>
+        </w:numPr>
+        <w:ind w:left="360"/>
+      </w:pPr>
+      <w:r>
+        <w:rPr>
+          <w:noProof/>
+        </w:rPr>
+        <w:drawing>
+          <wp:inline distT="0" distB="0" distL="0" distR="0" wp14:anchorId="287472B4" wp14:editId="581A647B">
+            <wp:extent cx="5943600" cy="2322195"/>
+            <wp:effectExtent l="0" t="0" r="0" b="1905"/>
+            <wp:docPr id="8" name="Picture 8"/>
+            <wp:cNvGraphicFramePr>
+              <a:graphicFrameLocks xmlns:a="http://schemas.openxmlformats.org/drawingml/2006/main" noChangeAspect="1"/>
+            </wp:cNvGraphicFramePr>
+            <a:graphic xmlns:a="http://schemas.openxmlformats.org/drawingml/2006/main">
+              <a:graphicData uri="http://schemas.openxmlformats.org/drawingml/2006/picture">
+                <pic:pic xmlns:pic="http://schemas.openxmlformats.org/drawingml/2006/picture">
+                  <pic:nvPicPr>
+                    <pic:cNvPr id="1" name=""/>
+                    <pic:cNvPicPr/>
+                  </pic:nvPicPr>
+                  <pic:blipFill>
+                    <a:blip r:embed="rId15"/>
+                    <a:stretch>
+                      <a:fillRect/>
+                    </a:stretch>
+                  </pic:blipFill>
+                  <pic:spPr>
+                    <a:xfrm>
+                      <a:off x="0" y="0"/>
+                      <a:ext cx="5943600" cy="2322195"/>
+                    </a:xfrm>
+                    <a:prstGeom prst="rect">
+                      <a:avLst/>
+                    </a:prstGeom>
+                  </pic:spPr>
+                </pic:pic>
+              </a:graphicData>
+            </a:graphic>
+          </wp:inline>
+        </w:drawing>
+      </w:r>
+    </w:p>
+    <w:p>
+      <w:pPr>
+        <w:pStyle w:val="ListBullet"/>
+      </w:pPr>
+      <w:r>
+        <w:t>Now, finally, in order to specify the location of a point</w:t>
+      </w:r>
+      <w:r>
+        <w:t xml:space="preserve"> </w:t>
+      </w:r>
+      <w:r>
+        <w:t>w/in</w:t>
+      </w:r>
+      <w:r>
+        <w:t xml:space="preserve"> </w:t>
+      </w:r>
+      <w:r>
+        <w:t>this new</w:t>
+      </w:r>
+      <w:r>
+        <w:t xml:space="preserve"> plane, we need </w:t>
+      </w:r>
+      <w:r>
+        <w:t>2</w:t>
+      </w:r>
+      <w:r>
+        <w:t xml:space="preserve"> numbers</w:t>
+      </w:r>
+      <w:r>
+        <w:t xml:space="preserve"> to</w:t>
+      </w:r>
+      <w:r>
+        <w:t xml:space="preserve"> </w:t>
+      </w:r>
+      <w:r>
+        <w:t>specify the location of a point along</w:t>
+      </w:r>
+      <w:r>
+        <w:t xml:space="preserve"> the 2 new axes</w:t>
+      </w:r>
+      <w:r>
+        <w:t xml:space="preserve"> axis, z1 </w:t>
+      </w:r>
+      <w:r>
+        <w:t xml:space="preserve">+ </w:t>
+      </w:r>
+      <w:r>
+        <w:t xml:space="preserve">z2 </w:t>
+      </w:r>
+    </w:p>
+    <w:p>
+      <w:pPr>
+        <w:pStyle w:val="ListBullet"/>
+        <w:numPr>
+          <w:ilvl w:val="0"/>
+          <w:numId w:val="0"/>
+        </w:numPr>
+        <w:ind w:left="360"/>
+      </w:pPr>
+      <w:r>
+        <w:rPr>
+          <w:noProof/>
+        </w:rPr>
+        <w:drawing>
+          <wp:inline distT="0" distB="0" distL="0" distR="0" wp14:anchorId="1CDBA603" wp14:editId="12554F59">
+            <wp:extent cx="2824576" cy="1770630"/>
+            <wp:effectExtent l="0" t="0" r="0" b="1270"/>
+            <wp:docPr id="9" name="Picture 9"/>
+            <wp:cNvGraphicFramePr>
+              <a:graphicFrameLocks xmlns:a="http://schemas.openxmlformats.org/drawingml/2006/main" noChangeAspect="1"/>
+            </wp:cNvGraphicFramePr>
+            <a:graphic xmlns:a="http://schemas.openxmlformats.org/drawingml/2006/main">
+              <a:graphicData uri="http://schemas.openxmlformats.org/drawingml/2006/picture">
+                <pic:pic xmlns:pic="http://schemas.openxmlformats.org/drawingml/2006/picture">
+                  <pic:nvPicPr>
+                    <pic:cNvPr id="1" name=""/>
+                    <pic:cNvPicPr/>
+                  </pic:nvPicPr>
+                  <pic:blipFill>
+                    <a:blip r:embed="rId16"/>
+                    <a:stretch>
+                      <a:fillRect/>
+                    </a:stretch>
+                  </pic:blipFill>
+                  <pic:spPr>
+                    <a:xfrm>
+                      <a:off x="0" y="0"/>
+                      <a:ext cx="2864238" cy="1795493"/>
+                    </a:xfrm>
+                    <a:prstGeom prst="rect">
+                      <a:avLst/>
+                    </a:prstGeom>
+                  </pic:spPr>
+                </pic:pic>
+              </a:graphicData>
+            </a:graphic>
+          </wp:inline>
+        </w:drawing>
+      </w:r>
+      <w:r>
+        <w:rPr>
+          <w:noProof/>
+        </w:rPr>
+        <w:t xml:space="preserve"> </w:t>
+      </w:r>
+      <w:r>
+        <w:rPr>
+          <w:noProof/>
+        </w:rPr>
+        <w:drawing>
+          <wp:inline distT="0" distB="0" distL="0" distR="0" wp14:anchorId="66E6B62B" wp14:editId="57C087A2">
+            <wp:extent cx="2480578" cy="1998700"/>
+            <wp:effectExtent l="0" t="0" r="0" b="1905"/>
+            <wp:docPr id="10" name="Picture 10"/>
+            <wp:cNvGraphicFramePr>
+              <a:graphicFrameLocks xmlns:a="http://schemas.openxmlformats.org/drawingml/2006/main" noChangeAspect="1"/>
+            </wp:cNvGraphicFramePr>
+            <a:graphic xmlns:a="http://schemas.openxmlformats.org/drawingml/2006/main">
+              <a:graphicData uri="http://schemas.openxmlformats.org/drawingml/2006/picture">
+                <pic:pic xmlns:pic="http://schemas.openxmlformats.org/drawingml/2006/picture">
+                  <pic:nvPicPr>
+                    <pic:cNvPr id="1" name=""/>
+                    <pic:cNvPicPr/>
+                  </pic:nvPicPr>
+                  <pic:blipFill>
+                    <a:blip r:embed="rId17"/>
+                    <a:stretch>
+                      <a:fillRect/>
+                    </a:stretch>
+                  </pic:blipFill>
+                  <pic:spPr>
+                    <a:xfrm>
+                      <a:off x="0" y="0"/>
+                      <a:ext cx="2495484" cy="2010710"/>
+                    </a:xfrm>
+                    <a:prstGeom prst="rect">
+                      <a:avLst/>
+                    </a:prstGeom>
+                  </pic:spPr>
+                </pic:pic>
+              </a:graphicData>
+            </a:graphic>
+          </wp:inline>
+        </w:drawing>
+      </w:r>
+    </w:p>
+    <w:p>
+      <w:pPr>
+        <w:pStyle w:val="ListBullet"/>
+      </w:pPr>
+      <w:r>
+        <w:t xml:space="preserve">We </w:t>
+      </w:r>
+      <w:r>
+        <w:t xml:space="preserve">can now represent each </w:t>
+      </w:r>
+      <w:r>
+        <w:t xml:space="preserve">training example using 2 numbers, </w:t>
+      </w:r>
+      <w:r>
+        <w:t>z1</w:t>
+      </w:r>
+      <w:r>
+        <w:t xml:space="preserve"> + </w:t>
+      </w:r>
+      <w:r>
+        <w:t xml:space="preserve">z2. </w:t>
+      </w:r>
+    </w:p>
+    <w:p>
+      <w:pPr>
+        <w:pStyle w:val="ListBullet"/>
+      </w:pPr>
+      <w:r>
+        <w:t>From this,</w:t>
+      </w:r>
+      <w:r>
+        <w:t xml:space="preserve"> data can be represented using vector z </w:t>
+      </w:r>
+      <w:r>
+        <w:t xml:space="preserve">in </w:t>
+      </w:r>
+      <w:r>
+        <w:rPr>
+          <w:rFonts w:ascii="Cambria Math" w:hAnsi="Cambria Math" w:cs="Cambria Math"/>
+          <w:bCs/>
+          <w:color w:val="222222"/>
+          <w:sz w:val="21"/>
+          <w:szCs w:val="21"/>
+          <w:shd w:val="clear" w:color="auto" w:fill="FFFFFF"/>
+        </w:rPr>
+        <w:t>ℝ</w:t>
+      </w:r>
+      <w:r>
+        <w:t xml:space="preserve"> ^2 (2D vector where</w:t>
+      </w:r>
+      <w:r>
+        <w:t xml:space="preserve"> if</w:t>
+      </w:r>
+      <w:r>
+        <w:t xml:space="preserve"> I have some particular example z(i), it is represented by a 2D </w:t>
+      </w:r>
+      <w:r>
+        <w:t xml:space="preserve">vector, z(i)1, z(i)2. </w:t>
+      </w:r>
+    </w:p>
+    <w:p>
+      <w:pPr>
+        <w:pStyle w:val="ListBullet"/>
+        <w:numPr>
+          <w:ilvl w:val="0"/>
+          <w:numId w:val="0"/>
+        </w:numPr>
+        <w:ind w:left="1800" w:firstLine="360"/>
+      </w:pPr>
+      <w:r>
+        <w:rPr>
+          <w:noProof/>
+        </w:rPr>
+        <w:drawing>
+          <wp:inline distT="0" distB="0" distL="0" distR="0" wp14:anchorId="3E035FD8" wp14:editId="65159750">
+            <wp:extent cx="2360428" cy="944928"/>
+            <wp:effectExtent l="0" t="0" r="1905" b="7620"/>
+            <wp:docPr id="11" name="Picture 11"/>
+            <wp:cNvGraphicFramePr>
+              <a:graphicFrameLocks xmlns:a="http://schemas.openxmlformats.org/drawingml/2006/main" noChangeAspect="1"/>
+            </wp:cNvGraphicFramePr>
+            <a:graphic xmlns:a="http://schemas.openxmlformats.org/drawingml/2006/main">
+              <a:graphicData uri="http://schemas.openxmlformats.org/drawingml/2006/picture">
+                <pic:pic xmlns:pic="http://schemas.openxmlformats.org/drawingml/2006/picture">
+                  <pic:nvPicPr>
+                    <pic:cNvPr id="1" name=""/>
+                    <pic:cNvPicPr/>
+                  </pic:nvPicPr>
+                  <pic:blipFill>
+                    <a:blip r:embed="rId18"/>
+                    <a:stretch>
+                      <a:fillRect/>
+                    </a:stretch>
+                  </pic:blipFill>
+                  <pic:spPr>
+                    <a:xfrm>
+                      <a:off x="0" y="0"/>
+                      <a:ext cx="2393757" cy="958270"/>
+                    </a:xfrm>
+                    <a:prstGeom prst="rect">
+                      <a:avLst/>
+                    </a:prstGeom>
+                  </pic:spPr>
+                </pic:pic>
+              </a:graphicData>
+            </a:graphic>
+          </wp:inline>
+        </w:drawing>
+      </w:r>
+    </w:p>
+    <w:p>
+      <w:pPr>
+        <w:pStyle w:val="ListBullet"/>
+      </w:pPr>
+      <w:r>
+        <w:t xml:space="preserve">Now, let’s </w:t>
+      </w:r>
+      <w:r>
+        <w:t>make sure these figures make sense</w:t>
+      </w:r>
+      <w:r>
+        <w:t xml:space="preserve"> + </w:t>
+      </w:r>
+      <w:r>
+        <w:t xml:space="preserve">reshow these exact </w:t>
+      </w:r>
+      <w:r>
+        <w:t xml:space="preserve">3 </w:t>
+      </w:r>
+      <w:r>
+        <w:t xml:space="preserve">figures again but </w:t>
+      </w:r>
+      <w:r>
+        <w:t xml:space="preserve">w/ </w:t>
+      </w:r>
+      <w:r>
+        <w:t xml:space="preserve">3D plots. </w:t>
+      </w:r>
+    </w:p>
+    <w:p>
+      <w:pPr>
+        <w:pStyle w:val="ListBullet"/>
+      </w:pPr>
+      <w:r>
+        <w:rPr>
+          <w:noProof/>
+        </w:rPr>
+        <w:drawing>
+          <wp:inline distT="0" distB="0" distL="0" distR="0" wp14:anchorId="6627E14E" wp14:editId="43AA2F18">
+            <wp:extent cx="5943600" cy="1240155"/>
+            <wp:effectExtent l="0" t="0" r="0" b="0"/>
+            <wp:docPr id="12" name="Picture 12"/>
+            <wp:cNvGraphicFramePr>
+              <a:graphicFrameLocks xmlns:a="http://schemas.openxmlformats.org/drawingml/2006/main" noChangeAspect="1"/>
+            </wp:cNvGraphicFramePr>
+            <a:graphic xmlns:a="http://schemas.openxmlformats.org/drawingml/2006/main">
+              <a:graphicData uri="http://schemas.openxmlformats.org/drawingml/2006/picture">
+                <pic:pic xmlns:pic="http://schemas.openxmlformats.org/drawingml/2006/picture">
+                  <pic:nvPicPr>
+                    <pic:cNvPr id="1" name=""/>
+                    <pic:cNvPicPr/>
+                  </pic:nvPicPr>
+                  <pic:blipFill>
+                    <a:blip r:embed="rId19"/>
+                    <a:stretch>
+                      <a:fillRect/>
+                    </a:stretch>
+                  </pic:blipFill>
+                  <pic:spPr>
+                    <a:xfrm>
+                      <a:off x="0" y="0"/>
+                      <a:ext cx="5943600" cy="1240155"/>
+                    </a:xfrm>
+                    <a:prstGeom prst="rect">
+                      <a:avLst/>
+                    </a:prstGeom>
+                  </pic:spPr>
+                </pic:pic>
+              </a:graphicData>
+            </a:graphic>
+          </wp:inline>
+        </w:drawing>
+      </w:r>
+    </w:p>
+    <w:p>
+      <w:pPr>
+        <w:pStyle w:val="ListBullet"/>
+        <w:numPr>
+          <w:ilvl w:val="0"/>
+          <w:numId w:val="0"/>
+        </w:numPr>
+      </w:pPr>
+      <w:r>
+        <w:rPr>
+          <w:noProof/>
+        </w:rPr>
+        <w:lastRenderedPageBreak/>
+        <w:drawing>
+          <wp:inline distT="0" distB="0" distL="0" distR="0" wp14:anchorId="27495731" wp14:editId="43A2A77A">
+            <wp:extent cx="6028657" cy="223284"/>
+            <wp:effectExtent l="0" t="0" r="0" b="5715"/>
+            <wp:docPr id="15" name="Picture 15"/>
+            <wp:cNvGraphicFramePr>
+              <a:graphicFrameLocks xmlns:a="http://schemas.openxmlformats.org/drawingml/2006/main" noChangeAspect="1"/>
+            </wp:cNvGraphicFramePr>
+            <a:graphic xmlns:a="http://schemas.openxmlformats.org/drawingml/2006/main">
+              <a:graphicData uri="http://schemas.openxmlformats.org/drawingml/2006/picture">
+                <pic:pic xmlns:pic="http://schemas.openxmlformats.org/drawingml/2006/picture">
+                  <pic:nvPicPr>
+                    <pic:cNvPr id="1" name=""/>
+                    <pic:cNvPicPr/>
+                  </pic:nvPicPr>
+                  <pic:blipFill rotWithShape="1">
+                    <a:blip r:embed="rId20"/>
+                    <a:srcRect t="-1" r="22671" b="13298"/>
+                    <a:stretch/>
+                  </pic:blipFill>
+                  <pic:spPr bwMode="auto">
+                    <a:xfrm>
+                      <a:off x="0" y="0"/>
+                      <a:ext cx="6130656" cy="227062"/>
+                    </a:xfrm>
+                    <a:prstGeom prst="rect">
+                      <a:avLst/>
+                    </a:prstGeom>
+                    <a:ln>
+                      <a:noFill/>
+                    </a:ln>
+                    <a:extLst>
+                      <a:ext uri="{53640926-AAD7-44D8-BBD7-CCE9431645EC}">
+                        <a14:shadowObscured xmlns:a14="http://schemas.microsoft.com/office/drawing/2010/main"/>
+                      </a:ext>
+                    </a:extLst>
+                  </pic:spPr>
+                </pic:pic>
+              </a:graphicData>
+            </a:graphic>
+          </wp:inline>
+        </w:drawing>
+      </w:r>
+    </w:p>
+    <w:p>
+      <w:pPr>
+        <w:pStyle w:val="ListBullet"/>
+        <w:numPr>
+          <w:ilvl w:val="0"/>
+          <w:numId w:val="0"/>
+        </w:numPr>
+      </w:pPr>
+      <w:r>
+        <w:rPr>
+          <w:noProof/>
+        </w:rPr>
+        <w:drawing>
+          <wp:inline distT="0" distB="0" distL="0" distR="0" wp14:anchorId="3120348E" wp14:editId="3B8CEF3F">
+            <wp:extent cx="2042938" cy="233916"/>
+            <wp:effectExtent l="0" t="0" r="0" b="0"/>
+            <wp:docPr id="13" name="Picture 13"/>
+            <wp:cNvGraphicFramePr>
+              <a:graphicFrameLocks xmlns:a="http://schemas.openxmlformats.org/drawingml/2006/main" noChangeAspect="1"/>
+            </wp:cNvGraphicFramePr>
+            <a:graphic xmlns:a="http://schemas.openxmlformats.org/drawingml/2006/main">
+              <a:graphicData uri="http://schemas.openxmlformats.org/drawingml/2006/picture">
+                <pic:pic xmlns:pic="http://schemas.openxmlformats.org/drawingml/2006/picture">
+                  <pic:nvPicPr>
+                    <pic:cNvPr id="1" name=""/>
+                    <pic:cNvPicPr/>
+                  </pic:nvPicPr>
+                  <pic:blipFill rotWithShape="1">
+                    <a:blip r:embed="rId20"/>
+                    <a:srcRect l="76875" t="20053"/>
+                    <a:stretch/>
+                  </pic:blipFill>
+                  <pic:spPr bwMode="auto">
+                    <a:xfrm>
+                      <a:off x="0" y="0"/>
+                      <a:ext cx="2158749" cy="247176"/>
+                    </a:xfrm>
+                    <a:prstGeom prst="rect">
+                      <a:avLst/>
+                    </a:prstGeom>
+                    <a:ln>
+                      <a:noFill/>
+                    </a:ln>
+                    <a:extLst>
+                      <a:ext uri="{53640926-AAD7-44D8-BBD7-CCE9431645EC}">
+                        <a14:shadowObscured xmlns:a14="http://schemas.microsoft.com/office/drawing/2010/main"/>
+                      </a:ext>
+                    </a:extLst>
+                  </pic:spPr>
+                </pic:pic>
+              </a:graphicData>
+            </a:graphic>
+          </wp:inline>
+        </w:drawing>
+      </w:r>
+    </w:p>
+    <w:p>
+      <w:pPr>
+        <w:pStyle w:val="ListBullet"/>
+        <w:numPr>
+          <w:ilvl w:val="0"/>
+          <w:numId w:val="0"/>
+        </w:numPr>
+        <w:ind w:firstLine="720"/>
+      </w:pPr>
+      <w:r>
+        <w:rPr>
+          <w:noProof/>
+        </w:rPr>
+        <w:drawing>
+          <wp:inline distT="0" distB="0" distL="0" distR="0" wp14:anchorId="156FD358" wp14:editId="1565D3A1">
+            <wp:extent cx="5943600" cy="226060"/>
+            <wp:effectExtent l="38100" t="38100" r="38100" b="40640"/>
+            <wp:docPr id="14" name="Picture 14"/>
+            <wp:cNvGraphicFramePr>
+              <a:graphicFrameLocks xmlns:a="http://schemas.openxmlformats.org/drawingml/2006/main" noChangeAspect="1"/>
+            </wp:cNvGraphicFramePr>
+            <a:graphic xmlns:a="http://schemas.openxmlformats.org/drawingml/2006/main">
+              <a:graphicData uri="http://schemas.openxmlformats.org/drawingml/2006/picture">
+                <pic:pic xmlns:pic="http://schemas.openxmlformats.org/drawingml/2006/picture">
+                  <pic:nvPicPr>
+                    <pic:cNvPr id="1" name=""/>
+                    <pic:cNvPicPr/>
+                  </pic:nvPicPr>
+                  <pic:blipFill>
+                    <a:blip r:embed="rId21"/>
+                    <a:stretch>
+                      <a:fillRect/>
+                    </a:stretch>
+                  </pic:blipFill>
+                  <pic:spPr>
+                    <a:xfrm>
+                      <a:off x="0" y="0"/>
+                      <a:ext cx="5943600" cy="226060"/>
+                    </a:xfrm>
+                    <a:prstGeom prst="rect">
+                      <a:avLst/>
+                    </a:prstGeom>
+                    <a:ln w="28575">
+                      <a:solidFill>
+                        <a:srgbClr val="FF0000"/>
+                      </a:solidFill>
+                    </a:ln>
+                  </pic:spPr>
+                </pic:pic>
+              </a:graphicData>
+            </a:graphic>
+          </wp:inline>
+        </w:drawing>
+      </w:r>
+    </w:p>
+    <w:p>
+      <w:pPr>
+        <w:pStyle w:val="ListBullet"/>
+        <w:numPr>
+          <w:ilvl w:val="0"/>
+          <w:numId w:val="0"/>
+        </w:numPr>
+        <w:ind w:firstLine="720"/>
+      </w:pPr>
     </w:p>
     <w:p>
       <w:pPr>
@@ -119,6 +1990,13 @@
           <w:u w:val="single"/>
         </w:rPr>
       </w:pPr>
+      <w:r>
+        <w:rPr>
+          <w:b/>
+          <w:u w:val="single"/>
+        </w:rPr>
+        <w:t>II. MOTIVATION II: VISUALIZATION</w:t>
+      </w:r>
     </w:p>
     <w:p>
       <w:pPr>
@@ -133,47 +2011,29 @@
           <w:u w:val="single"/>
         </w:rPr>
       </w:pPr>
-      <w:r>
-        <w:rPr>
-          <w:b/>
-          <w:u w:val="single"/>
-        </w:rPr>
-        <w:t>I</w:t>
-      </w:r>
-      <w:r>
-        <w:rPr>
-          <w:b/>
-          <w:u w:val="single"/>
-        </w:rPr>
-        <w:t>I</w:t>
-      </w:r>
-      <w:r>
-        <w:rPr>
-          <w:b/>
-          <w:u w:val="single"/>
-        </w:rPr>
-        <w:t>. MOTIVATION I</w:t>
-      </w:r>
-      <w:r>
-        <w:rPr>
-          <w:b/>
-          <w:u w:val="single"/>
-        </w:rPr>
-        <w:t>I</w:t>
-      </w:r>
-      <w:r>
-        <w:rPr>
-          <w:b/>
-          <w:u w:val="single"/>
-        </w:rPr>
-        <w:t xml:space="preserve">: </w:t>
-      </w:r>
-      <w:r>
-        <w:rPr>
-          <w:b/>
-          <w:u w:val="single"/>
-        </w:rPr>
-        <w:t>VISUALIZATION</w:t>
+    </w:p>
+    <w:p>
+      <w:pPr>
+        <w:pStyle w:val="ListBullet"/>
+      </w:pPr>
+      <w:r>
+        <w:t xml:space="preserve">Dimensionality reduction can also help to visualize data. </w:t>
+      </w:r>
+    </w:p>
+    <w:p>
+      <w:pPr>
+        <w:pStyle w:val="ListBullet"/>
+      </w:pPr>
+      <w:r>
+        <w:t>For a lot of ML applications, it really helps to develop effective learning algorithms if we can understand our data better + if there is some way of visualizing the data better</w:t>
+      </w:r>
+    </w:p>
+    <w:p>
+      <w:pPr>
+        <w:pStyle w:val="ListBullet"/>
+      </w:pPr>
+      <w:r>
+        <w:t>Dimensionality often reduction offers a useful tool to do so</w:t>
       </w:r>
     </w:p>
     <w:p>
@@ -183,12 +2043,145 @@
           <w:ilvl w:val="0"/>
           <w:numId w:val="0"/>
         </w:numPr>
-        <w:jc w:val="center"/>
-        <w:rPr>
-          <w:b/>
-          <w:u w:val="single"/>
-        </w:rPr>
-      </w:pPr>
+        <w:ind w:left="1080" w:firstLine="360"/>
+      </w:pPr>
+      <w:r>
+        <w:rPr>
+          <w:noProof/>
+        </w:rPr>
+        <w:drawing>
+          <wp:inline distT="0" distB="0" distL="0" distR="0" wp14:anchorId="22DFFCD9" wp14:editId="738488CA">
+            <wp:extent cx="3794881" cy="1840274"/>
+            <wp:effectExtent l="0" t="0" r="0" b="7620"/>
+            <wp:docPr id="16" name="Picture 16"/>
+            <wp:cNvGraphicFramePr>
+              <a:graphicFrameLocks xmlns:a="http://schemas.openxmlformats.org/drawingml/2006/main" noChangeAspect="1"/>
+            </wp:cNvGraphicFramePr>
+            <a:graphic xmlns:a="http://schemas.openxmlformats.org/drawingml/2006/main">
+              <a:graphicData uri="http://schemas.openxmlformats.org/drawingml/2006/picture">
+                <pic:pic xmlns:pic="http://schemas.openxmlformats.org/drawingml/2006/picture">
+                  <pic:nvPicPr>
+                    <pic:cNvPr id="1" name=""/>
+                    <pic:cNvPicPr/>
+                  </pic:nvPicPr>
+                  <pic:blipFill>
+                    <a:blip r:embed="rId22"/>
+                    <a:stretch>
+                      <a:fillRect/>
+                    </a:stretch>
+                  </pic:blipFill>
+                  <pic:spPr>
+                    <a:xfrm>
+                      <a:off x="0" y="0"/>
+                      <a:ext cx="3813403" cy="1849256"/>
+                    </a:xfrm>
+                    <a:prstGeom prst="rect">
+                      <a:avLst/>
+                    </a:prstGeom>
+                  </pic:spPr>
+                </pic:pic>
+              </a:graphicData>
+            </a:graphic>
+          </wp:inline>
+        </w:drawing>
+      </w:r>
+    </w:p>
+    <w:p>
+      <w:pPr>
+        <w:pStyle w:val="ListBullet"/>
+      </w:pPr>
+      <w:r>
+        <w:t>Say we've collected a large data set of many statistics + facts about different countries around the world</w:t>
+      </w:r>
+      <w:r>
+        <w:t xml:space="preserve"> w/ </w:t>
+      </w:r>
+      <w:r>
+        <w:t>maybe 50 features for every country</w:t>
+      </w:r>
+      <w:r>
+        <w:t xml:space="preserve"> w/</w:t>
+      </w:r>
+      <w:r>
+        <w:t xml:space="preserve"> a huge set of countries. </w:t>
+      </w:r>
+    </w:p>
+    <w:p>
+      <w:pPr>
+        <w:pStyle w:val="ListBullet"/>
+      </w:pPr>
+      <w:r>
+        <w:t>So is there something we can do to try to understand our data better?</w:t>
+      </w:r>
+    </w:p>
+    <w:p>
+      <w:pPr>
+        <w:pStyle w:val="ListBullet"/>
+      </w:pPr>
+      <w:r>
+        <w:t xml:space="preserve">It's </w:t>
+      </w:r>
+      <w:r>
+        <w:t xml:space="preserve">very difficult to plot 50-dimensional data. What is a good way to examine this data? </w:t>
+      </w:r>
+    </w:p>
+    <w:p>
+      <w:pPr>
+        <w:pStyle w:val="ListBullet"/>
+      </w:pPr>
+      <w:r>
+        <w:t xml:space="preserve">Using dimensionality reduction, instead of having each country represented by </w:t>
+      </w:r>
+      <w:r>
+        <w:t xml:space="preserve">a 50D feature </w:t>
+      </w:r>
+      <w:r>
+        <w:t>vector, x</w:t>
+      </w:r>
+      <w:r>
+        <w:t>(</w:t>
+      </w:r>
+      <w:r>
+        <w:t>i</w:t>
+      </w:r>
+      <w:r>
+        <w:t xml:space="preserve">), </w:t>
+      </w:r>
+      <w:r>
+        <w:t xml:space="preserve">we can come up </w:t>
+      </w:r>
+      <w:r>
+        <w:t>w</w:t>
+      </w:r>
+      <w:r>
+        <w:t xml:space="preserve">/ </w:t>
+      </w:r>
+      <w:r>
+        <w:t xml:space="preserve">a different feature representation </w:t>
+      </w:r>
+      <w:r>
+        <w:t xml:space="preserve">w/ </w:t>
+      </w:r>
+      <w:r>
+        <w:t>z vectors</w:t>
+      </w:r>
+      <w:r>
+        <w:t xml:space="preserve"> in </w:t>
+      </w:r>
+      <w:r>
+        <w:rPr>
+          <w:rFonts w:ascii="Cambria Math" w:hAnsi="Cambria Math" w:cs="Cambria Math"/>
+          <w:bCs/>
+          <w:color w:val="222222"/>
+          <w:sz w:val="21"/>
+          <w:szCs w:val="21"/>
+          <w:shd w:val="clear" w:color="auto" w:fill="FFFFFF"/>
+        </w:rPr>
+        <w:t>ℝ</w:t>
+      </w:r>
+      <w:r>
+        <w:t xml:space="preserve"> ^2</w:t>
+      </w:r>
     </w:p>
     <w:p>
       <w:pPr>
@@ -197,15 +2190,592 @@
           <w:ilvl w:val="0"/>
           <w:numId w:val="0"/>
         </w:numPr>
+        <w:ind w:left="1080" w:firstLine="360"/>
+      </w:pPr>
+      <w:r>
+        <w:rPr>
+          <w:noProof/>
+        </w:rPr>
+        <w:drawing>
+          <wp:inline distT="0" distB="0" distL="0" distR="0" wp14:anchorId="7BF0B221" wp14:editId="2628CA0D">
+            <wp:extent cx="3147237" cy="1075978"/>
+            <wp:effectExtent l="0" t="0" r="0" b="0"/>
+            <wp:docPr id="17" name="Picture 17"/>
+            <wp:cNvGraphicFramePr>
+              <a:graphicFrameLocks xmlns:a="http://schemas.openxmlformats.org/drawingml/2006/main" noChangeAspect="1"/>
+            </wp:cNvGraphicFramePr>
+            <a:graphic xmlns:a="http://schemas.openxmlformats.org/drawingml/2006/main">
+              <a:graphicData uri="http://schemas.openxmlformats.org/drawingml/2006/picture">
+                <pic:pic xmlns:pic="http://schemas.openxmlformats.org/drawingml/2006/picture">
+                  <pic:nvPicPr>
+                    <pic:cNvPr id="1" name=""/>
+                    <pic:cNvPicPr/>
+                  </pic:nvPicPr>
+                  <pic:blipFill>
+                    <a:blip r:embed="rId23"/>
+                    <a:stretch>
+                      <a:fillRect/>
+                    </a:stretch>
+                  </pic:blipFill>
+                  <pic:spPr>
+                    <a:xfrm>
+                      <a:off x="0" y="0"/>
+                      <a:ext cx="3184593" cy="1088749"/>
+                    </a:xfrm>
+                    <a:prstGeom prst="rect">
+                      <a:avLst/>
+                    </a:prstGeom>
+                  </pic:spPr>
+                </pic:pic>
+              </a:graphicData>
+            </a:graphic>
+          </wp:inline>
+        </w:drawing>
+      </w:r>
+    </w:p>
+    <w:p>
+      <w:pPr>
+        <w:pStyle w:val="ListBullet"/>
+      </w:pPr>
+      <w:r>
+        <w:t>If that's the case</w:t>
+      </w:r>
+      <w:r>
+        <w:t xml:space="preserve"> (</w:t>
+      </w:r>
+      <w:r>
+        <w:t xml:space="preserve">we </w:t>
+      </w:r>
+      <w:r>
+        <w:t xml:space="preserve">just </w:t>
+      </w:r>
+      <w:r>
+        <w:t xml:space="preserve">have a pair of numbers, z1 </w:t>
+      </w:r>
+      <w:r>
+        <w:t xml:space="preserve">+ z2 to summarizes </w:t>
+      </w:r>
+      <w:r>
+        <w:t>my 50</w:t>
+      </w:r>
+      <w:r>
+        <w:t xml:space="preserve"> features)</w:t>
+      </w:r>
+      <w:r>
+        <w:t>, we can plot these countries in</w:t>
+      </w:r>
+      <w:r>
+        <w:rPr>
+          <w:rFonts w:ascii="Cambria Math" w:hAnsi="Cambria Math" w:cs="Cambria Math"/>
+          <w:bCs/>
+          <w:color w:val="222222"/>
+          <w:sz w:val="21"/>
+          <w:szCs w:val="21"/>
+          <w:shd w:val="clear" w:color="auto" w:fill="FFFFFF"/>
+        </w:rPr>
+        <w:t xml:space="preserve"> </w:t>
+      </w:r>
+      <w:r>
+        <w:rPr>
+          <w:rFonts w:ascii="Cambria Math" w:hAnsi="Cambria Math" w:cs="Cambria Math"/>
+          <w:bCs/>
+          <w:color w:val="222222"/>
+          <w:sz w:val="21"/>
+          <w:szCs w:val="21"/>
+          <w:shd w:val="clear" w:color="auto" w:fill="FFFFFF"/>
+        </w:rPr>
+        <w:t>ℝ</w:t>
+      </w:r>
+      <w:r>
+        <w:t xml:space="preserve"> ^2 + </w:t>
+      </w:r>
+      <w:r>
+        <w:t xml:space="preserve">use that to try to understand the space of </w:t>
+      </w:r>
+      <w:r>
+        <w:t xml:space="preserve">these </w:t>
+      </w:r>
+      <w:r>
+        <w:t>f</w:t>
+      </w:r>
+      <w:r>
+        <w:t>eatures of different countries a bit better</w:t>
+      </w:r>
+      <w:r>
+        <w:t xml:space="preserve"> </w:t>
+      </w:r>
+    </w:p>
+    <w:p>
+      <w:pPr>
+        <w:pStyle w:val="ListBullet"/>
+      </w:pPr>
+      <w:r>
+        <w:t xml:space="preserve">We </w:t>
+      </w:r>
+      <w:r>
+        <w:t>reduce</w:t>
+      </w:r>
+      <w:r>
+        <w:t xml:space="preserve"> the data from 50</w:t>
+      </w:r>
+      <w:r>
+        <w:t>D to 2D</w:t>
+      </w:r>
+      <w:r>
+        <w:t xml:space="preserve"> +</w:t>
+      </w:r>
+      <w:r>
+        <w:t xml:space="preserve"> plot this as a 2 dimensional plot</w:t>
+      </w:r>
+    </w:p>
+    <w:p>
+      <w:pPr>
+        <w:pStyle w:val="ListBullet"/>
+        <w:tabs>
+          <w:tab w:val="clear" w:pos="360"/>
+          <w:tab w:val="num" w:pos="720"/>
+        </w:tabs>
+        <w:ind w:left="720"/>
+      </w:pPr>
+      <w:r>
+        <w:t>I</w:t>
+      </w:r>
+      <w:r>
+        <w:t xml:space="preserve">f you look at the output of the Dimensionality Reduction algorithms, It usually doesn't </w:t>
+      </w:r>
+      <w:r>
+        <w:t>ascribe</w:t>
+      </w:r>
+      <w:r>
+        <w:t xml:space="preserve"> a physical meaning to these new features </w:t>
+      </w:r>
+      <w:r>
+        <w:t>z1 and z2</w:t>
+      </w:r>
+    </w:p>
+    <w:p>
+      <w:pPr>
+        <w:pStyle w:val="ListBullet"/>
+        <w:tabs>
+          <w:tab w:val="clear" w:pos="360"/>
+          <w:tab w:val="num" w:pos="720"/>
+        </w:tabs>
+        <w:ind w:left="720"/>
+      </w:pPr>
+      <w:r>
+        <w:t>It's often up to us to figure out</w:t>
+      </w:r>
+      <w:r>
+        <w:t xml:space="preserve"> </w:t>
+      </w:r>
+      <w:r>
+        <w:t xml:space="preserve">roughly what these features means. </w:t>
+      </w:r>
+    </w:p>
+    <w:p>
+      <w:pPr>
+        <w:pStyle w:val="ListBullet"/>
+        <w:numPr>
+          <w:ilvl w:val="0"/>
+          <w:numId w:val="0"/>
+        </w:numPr>
+        <w:ind w:left="360"/>
+      </w:pPr>
+    </w:p>
+    <w:p>
+      <w:pPr>
+        <w:pStyle w:val="ListBullet"/>
+        <w:numPr>
+          <w:ilvl w:val="0"/>
+          <w:numId w:val="0"/>
+        </w:numPr>
+        <w:ind w:left="1800" w:firstLine="360"/>
+      </w:pPr>
+      <w:r>
+        <w:rPr>
+          <w:noProof/>
+        </w:rPr>
+        <w:lastRenderedPageBreak/>
+        <w:drawing>
+          <wp:inline distT="0" distB="0" distL="0" distR="0" wp14:anchorId="2F5A04CE" wp14:editId="2EE4B48A">
+            <wp:extent cx="2541181" cy="1918720"/>
+            <wp:effectExtent l="0" t="0" r="0" b="5715"/>
+            <wp:docPr id="18" name="Picture 18"/>
+            <wp:cNvGraphicFramePr>
+              <a:graphicFrameLocks xmlns:a="http://schemas.openxmlformats.org/drawingml/2006/main" noChangeAspect="1"/>
+            </wp:cNvGraphicFramePr>
+            <a:graphic xmlns:a="http://schemas.openxmlformats.org/drawingml/2006/main">
+              <a:graphicData uri="http://schemas.openxmlformats.org/drawingml/2006/picture">
+                <pic:pic xmlns:pic="http://schemas.openxmlformats.org/drawingml/2006/picture">
+                  <pic:nvPicPr>
+                    <pic:cNvPr id="1" name=""/>
+                    <pic:cNvPicPr/>
+                  </pic:nvPicPr>
+                  <pic:blipFill>
+                    <a:blip r:embed="rId24"/>
+                    <a:stretch>
+                      <a:fillRect/>
+                    </a:stretch>
+                  </pic:blipFill>
+                  <pic:spPr>
+                    <a:xfrm>
+                      <a:off x="0" y="0"/>
+                      <a:ext cx="2562679" cy="1934952"/>
+                    </a:xfrm>
+                    <a:prstGeom prst="rect">
+                      <a:avLst/>
+                    </a:prstGeom>
+                  </pic:spPr>
+                </pic:pic>
+              </a:graphicData>
+            </a:graphic>
+          </wp:inline>
+        </w:drawing>
+      </w:r>
+    </w:p>
+    <w:p>
+      <w:pPr>
+        <w:pStyle w:val="ListBullet"/>
+      </w:pPr>
+      <w:r>
+        <w:t>Here</w:t>
+      </w:r>
+      <w:r>
+        <w:t>, every coun</w:t>
+      </w:r>
+      <w:r>
+        <w:t>try is represented by a point z(i)</w:t>
+      </w:r>
+      <w:r>
+        <w:t xml:space="preserve">, an R2 </w:t>
+      </w:r>
+    </w:p>
+    <w:p>
+      <w:pPr>
+        <w:pStyle w:val="ListBullet"/>
+      </w:pPr>
+      <w:r>
+        <w:t xml:space="preserve">For each </w:t>
+      </w:r>
+      <w:r>
+        <w:t>of these</w:t>
+      </w:r>
+      <w:r>
+        <w:t>,</w:t>
+      </w:r>
+      <w:r>
+        <w:t xml:space="preserve"> you might find, for example, That the </w:t>
+      </w:r>
+      <w:r>
+        <w:t xml:space="preserve">horizontal/z1 </w:t>
+      </w:r>
+      <w:r>
+        <w:t xml:space="preserve">axis corresponds roughly to the overall economic activity </w:t>
+      </w:r>
+      <w:r>
+        <w:t xml:space="preserve">(GDP) </w:t>
+      </w:r>
+      <w:r>
+        <w:t>of a country</w:t>
+      </w:r>
+    </w:p>
+    <w:p>
+      <w:pPr>
+        <w:pStyle w:val="ListBullet"/>
+      </w:pPr>
+      <w:r>
+        <w:t xml:space="preserve">Whereas the vertical axis, z2, </w:t>
+      </w:r>
+      <w:r>
+        <w:t xml:space="preserve">might correspond to the </w:t>
+      </w:r>
+      <w:r>
+        <w:t xml:space="preserve">GDP/economic activity </w:t>
+      </w:r>
+      <w:r>
+        <w:t>per person</w:t>
+      </w:r>
+      <w:r>
+        <w:t xml:space="preserve"> </w:t>
+      </w:r>
+    </w:p>
+    <w:p>
+      <w:pPr>
+        <w:pStyle w:val="ListBullet"/>
+      </w:pPr>
+      <w:r>
+        <w:t xml:space="preserve">You </w:t>
+      </w:r>
+      <w:r>
+        <w:t xml:space="preserve">might find that, given </w:t>
+      </w:r>
+      <w:r>
+        <w:t xml:space="preserve">our </w:t>
+      </w:r>
+      <w:r>
+        <w:t>50 features, these are the 2 main dimensions of deviation</w:t>
+      </w:r>
+    </w:p>
+    <w:p>
+      <w:pPr>
+        <w:pStyle w:val="ListBullet"/>
+        <w:numPr>
+          <w:ilvl w:val="0"/>
+          <w:numId w:val="0"/>
+        </w:numPr>
+        <w:ind w:left="1080" w:firstLine="360"/>
+      </w:pPr>
+      <w:r>
+        <w:rPr>
+          <w:noProof/>
+        </w:rPr>
+        <w:drawing>
+          <wp:inline distT="0" distB="0" distL="0" distR="0" wp14:anchorId="5C125D39" wp14:editId="144A6397">
+            <wp:extent cx="4199860" cy="1980575"/>
+            <wp:effectExtent l="0" t="0" r="0" b="635"/>
+            <wp:docPr id="19" name="Picture 19"/>
+            <wp:cNvGraphicFramePr>
+              <a:graphicFrameLocks xmlns:a="http://schemas.openxmlformats.org/drawingml/2006/main" noChangeAspect="1"/>
+            </wp:cNvGraphicFramePr>
+            <a:graphic xmlns:a="http://schemas.openxmlformats.org/drawingml/2006/main">
+              <a:graphicData uri="http://schemas.openxmlformats.org/drawingml/2006/picture">
+                <pic:pic xmlns:pic="http://schemas.openxmlformats.org/drawingml/2006/picture">
+                  <pic:nvPicPr>
+                    <pic:cNvPr id="1" name=""/>
+                    <pic:cNvPicPr/>
+                  </pic:nvPicPr>
+                  <pic:blipFill>
+                    <a:blip r:embed="rId25"/>
+                    <a:stretch>
+                      <a:fillRect/>
+                    </a:stretch>
+                  </pic:blipFill>
+                  <pic:spPr>
+                    <a:xfrm>
+                      <a:off x="0" y="0"/>
+                      <a:ext cx="4206849" cy="1983871"/>
+                    </a:xfrm>
+                    <a:prstGeom prst="rect">
+                      <a:avLst/>
+                    </a:prstGeom>
+                  </pic:spPr>
+                </pic:pic>
+              </a:graphicData>
+            </a:graphic>
+          </wp:inline>
+        </w:drawing>
+      </w:r>
+    </w:p>
+    <w:p>
+      <w:pPr>
+        <w:pStyle w:val="ListBullet"/>
+      </w:pPr>
+      <w:r>
+        <w:t xml:space="preserve">You </w:t>
+      </w:r>
+      <w:r>
+        <w:t xml:space="preserve">might find that the axes </w:t>
+      </w:r>
+      <w:r>
+        <w:t>z</w:t>
+      </w:r>
+      <w:r>
+        <w:t xml:space="preserve">1 </w:t>
+      </w:r>
+      <w:r>
+        <w:t>+</w:t>
+      </w:r>
+      <w:r>
+        <w:t xml:space="preserve"> </w:t>
+      </w:r>
+      <w:r>
+        <w:t>z</w:t>
+      </w:r>
+      <w:r>
+        <w:t xml:space="preserve">2 can help most succinctly capture the </w:t>
+      </w:r>
+      <w:r>
+        <w:t>2</w:t>
+      </w:r>
+      <w:r>
+        <w:t xml:space="preserve"> mai</w:t>
+      </w:r>
+      <w:r>
+        <w:t xml:space="preserve">n dimensions of the variations </w:t>
+      </w:r>
+      <w:r>
+        <w:t xml:space="preserve">amongst different countries. </w:t>
+      </w:r>
+    </w:p>
+    <w:p>
+      <w:pPr>
+        <w:pStyle w:val="ListBullet"/>
+        <w:numPr>
+          <w:ilvl w:val="0"/>
+          <w:numId w:val="0"/>
+        </w:numPr>
         <w:rPr>
           <w:b/>
           <w:u w:val="single"/>
         </w:rPr>
       </w:pPr>
+    </w:p>
+    <w:p>
+      <w:pPr>
+        <w:pStyle w:val="ListBullet"/>
+        <w:numPr>
+          <w:ilvl w:val="0"/>
+          <w:numId w:val="0"/>
+        </w:numPr>
+      </w:pPr>
+      <w:r>
+        <w:t xml:space="preserve"> </w:t>
+      </w:r>
+      <w:r>
+        <w:rPr>
+          <w:noProof/>
+        </w:rPr>
+        <w:drawing>
+          <wp:inline distT="0" distB="0" distL="0" distR="0" wp14:anchorId="7A1FD27A" wp14:editId="0B597ED2">
+            <wp:extent cx="5943600" cy="713740"/>
+            <wp:effectExtent l="0" t="0" r="0" b="0"/>
+            <wp:docPr id="20" name="Picture 20"/>
+            <wp:cNvGraphicFramePr>
+              <a:graphicFrameLocks xmlns:a="http://schemas.openxmlformats.org/drawingml/2006/main" noChangeAspect="1"/>
+            </wp:cNvGraphicFramePr>
+            <a:graphic xmlns:a="http://schemas.openxmlformats.org/drawingml/2006/main">
+              <a:graphicData uri="http://schemas.openxmlformats.org/drawingml/2006/picture">
+                <pic:pic xmlns:pic="http://schemas.openxmlformats.org/drawingml/2006/picture">
+                  <pic:nvPicPr>
+                    <pic:cNvPr id="1" name=""/>
+                    <pic:cNvPicPr/>
+                  </pic:nvPicPr>
+                  <pic:blipFill>
+                    <a:blip r:embed="rId26"/>
+                    <a:stretch>
+                      <a:fillRect/>
+                    </a:stretch>
+                  </pic:blipFill>
+                  <pic:spPr>
+                    <a:xfrm>
+                      <a:off x="0" y="0"/>
+                      <a:ext cx="5943600" cy="713740"/>
+                    </a:xfrm>
+                    <a:prstGeom prst="rect">
+                      <a:avLst/>
+                    </a:prstGeom>
+                  </pic:spPr>
+                </pic:pic>
+              </a:graphicData>
+            </a:graphic>
+          </wp:inline>
+        </w:drawing>
+      </w:r>
+    </w:p>
+    <w:p>
+      <w:pPr>
+        <w:pStyle w:val="ListBullet"/>
+        <w:numPr>
+          <w:ilvl w:val="0"/>
+          <w:numId w:val="0"/>
+        </w:numPr>
+        <w:ind w:left="720"/>
+        <w:rPr>
+          <w:b/>
+          <w:u w:val="single"/>
+        </w:rPr>
+      </w:pPr>
+      <w:r>
+        <w:rPr>
+          <w:noProof/>
+        </w:rPr>
+        <w:drawing>
+          <wp:inline distT="0" distB="0" distL="0" distR="0" wp14:anchorId="50480F86" wp14:editId="4806267C">
+            <wp:extent cx="361950" cy="209550"/>
+            <wp:effectExtent l="19050" t="19050" r="19050" b="19050"/>
+            <wp:docPr id="21" name="Picture 21"/>
+            <wp:cNvGraphicFramePr>
+              <a:graphicFrameLocks xmlns:a="http://schemas.openxmlformats.org/drawingml/2006/main" noChangeAspect="1"/>
+            </wp:cNvGraphicFramePr>
+            <a:graphic xmlns:a="http://schemas.openxmlformats.org/drawingml/2006/main">
+              <a:graphicData uri="http://schemas.openxmlformats.org/drawingml/2006/picture">
+                <pic:pic xmlns:pic="http://schemas.openxmlformats.org/drawingml/2006/picture">
+                  <pic:nvPicPr>
+                    <pic:cNvPr id="1" name=""/>
+                    <pic:cNvPicPr/>
+                  </pic:nvPicPr>
+                  <pic:blipFill>
+                    <a:blip r:embed="rId27"/>
+                    <a:stretch>
+                      <a:fillRect/>
+                    </a:stretch>
+                  </pic:blipFill>
+                  <pic:spPr>
+                    <a:xfrm>
+                      <a:off x="0" y="0"/>
+                      <a:ext cx="361950" cy="209550"/>
+                    </a:xfrm>
+                    <a:prstGeom prst="rect">
+                      <a:avLst/>
+                    </a:prstGeom>
+                    <a:ln w="12700">
+                      <a:solidFill>
+                        <a:srgbClr val="FF0000"/>
+                      </a:solidFill>
+                    </a:ln>
+                  </pic:spPr>
+                </pic:pic>
+              </a:graphicData>
+            </a:graphic>
+          </wp:inline>
+        </w:drawing>
+      </w:r>
       <w:bookmarkStart w:id="0" w:name="_GoBack"/>
       <w:bookmarkEnd w:id="0"/>
       <w:r>
-        <w:t xml:space="preserve"> </w:t>
+        <w:rPr>
+          <w:noProof/>
+        </w:rPr>
+        <w:drawing>
+          <wp:inline distT="0" distB="0" distL="0" distR="0" wp14:anchorId="712362DA" wp14:editId="41EBFA43">
+            <wp:extent cx="5400675" cy="428625"/>
+            <wp:effectExtent l="19050" t="19050" r="28575" b="28575"/>
+            <wp:docPr id="22" name="Picture 22"/>
+            <wp:cNvGraphicFramePr>
+              <a:graphicFrameLocks xmlns:a="http://schemas.openxmlformats.org/drawingml/2006/main" noChangeAspect="1"/>
+            </wp:cNvGraphicFramePr>
+            <a:graphic xmlns:a="http://schemas.openxmlformats.org/drawingml/2006/main">
+              <a:graphicData uri="http://schemas.openxmlformats.org/drawingml/2006/picture">
+                <pic:pic xmlns:pic="http://schemas.openxmlformats.org/drawingml/2006/picture">
+                  <pic:nvPicPr>
+                    <pic:cNvPr id="1" name=""/>
+                    <pic:cNvPicPr/>
+                  </pic:nvPicPr>
+                  <pic:blipFill>
+                    <a:blip r:embed="rId28"/>
+                    <a:stretch>
+                      <a:fillRect/>
+                    </a:stretch>
+                  </pic:blipFill>
+                  <pic:spPr>
+                    <a:xfrm>
+                      <a:off x="0" y="0"/>
+                      <a:ext cx="5400675" cy="428625"/>
+                    </a:xfrm>
+                    <a:prstGeom prst="rect">
+                      <a:avLst/>
+                    </a:prstGeom>
+                    <a:ln w="12700">
+                      <a:solidFill>
+                        <a:srgbClr val="FF0000"/>
+                      </a:solidFill>
+                    </a:ln>
+                  </pic:spPr>
+                </pic:pic>
+              </a:graphicData>
+            </a:graphic>
+          </wp:inline>
+        </w:drawing>
       </w:r>
     </w:p>
     <w:sectPr>
@@ -291,6 +2861,95 @@
       </w:rPr>
     </w:lvl>
   </w:abstractNum>
+  <w:abstractNum w:abstractNumId="1" w15:restartNumberingAfterBreak="0">
+    <w:nsid w:val="6E9A5E08"/>
+    <w:multiLevelType w:val="hybridMultilevel"/>
+    <w:tmpl w:val="BE704988"/>
+    <w:lvl w:ilvl="0" w:tplc="958E1408">
+      <w:start w:val="1"/>
+      <w:numFmt w:val="upperRoman"/>
+      <w:lvlText w:val="%1."/>
+      <w:lvlJc w:val="left"/>
+      <w:pPr>
+        <w:ind w:left="1080" w:hanging="720"/>
+      </w:pPr>
+      <w:rPr>
+        <w:rFonts w:hint="default"/>
+      </w:rPr>
+    </w:lvl>
+    <w:lvl w:ilvl="1" w:tplc="04090019" w:tentative="1">
+      <w:start w:val="1"/>
+      <w:numFmt w:val="lowerLetter"/>
+      <w:lvlText w:val="%2."/>
+      <w:lvlJc w:val="left"/>
+      <w:pPr>
+        <w:ind w:left="1440" w:hanging="360"/>
+      </w:pPr>
+    </w:lvl>
+    <w:lvl w:ilvl="2" w:tplc="0409001B" w:tentative="1">
+      <w:start w:val="1"/>
+      <w:numFmt w:val="lowerRoman"/>
+      <w:lvlText w:val="%3."/>
+      <w:lvlJc w:val="right"/>
+      <w:pPr>
+        <w:ind w:left="2160" w:hanging="180"/>
+      </w:pPr>
+    </w:lvl>
+    <w:lvl w:ilvl="3" w:tplc="0409000F" w:tentative="1">
+      <w:start w:val="1"/>
+      <w:numFmt w:val="decimal"/>
+      <w:lvlText w:val="%4."/>
+      <w:lvlJc w:val="left"/>
+      <w:pPr>
+        <w:ind w:left="2880" w:hanging="360"/>
+      </w:pPr>
+    </w:lvl>
+    <w:lvl w:ilvl="4" w:tplc="04090019" w:tentative="1">
+      <w:start w:val="1"/>
+      <w:numFmt w:val="lowerLetter"/>
+      <w:lvlText w:val="%5."/>
+      <w:lvlJc w:val="left"/>
+      <w:pPr>
+        <w:ind w:left="3600" w:hanging="360"/>
+      </w:pPr>
+    </w:lvl>
+    <w:lvl w:ilvl="5" w:tplc="0409001B" w:tentative="1">
+      <w:start w:val="1"/>
+      <w:numFmt w:val="lowerRoman"/>
+      <w:lvlText w:val="%6."/>
+      <w:lvlJc w:val="right"/>
+      <w:pPr>
+        <w:ind w:left="4320" w:hanging="180"/>
+      </w:pPr>
+    </w:lvl>
+    <w:lvl w:ilvl="6" w:tplc="0409000F" w:tentative="1">
+      <w:start w:val="1"/>
+      <w:numFmt w:val="decimal"/>
+      <w:lvlText w:val="%7."/>
+      <w:lvlJc w:val="left"/>
+      <w:pPr>
+        <w:ind w:left="5040" w:hanging="360"/>
+      </w:pPr>
+    </w:lvl>
+    <w:lvl w:ilvl="7" w:tplc="04090019" w:tentative="1">
+      <w:start w:val="1"/>
+      <w:numFmt w:val="lowerLetter"/>
+      <w:lvlText w:val="%8."/>
+      <w:lvlJc w:val="left"/>
+      <w:pPr>
+        <w:ind w:left="5760" w:hanging="360"/>
+      </w:pPr>
+    </w:lvl>
+    <w:lvl w:ilvl="8" w:tplc="0409001B" w:tentative="1">
+      <w:start w:val="1"/>
+      <w:numFmt w:val="lowerRoman"/>
+      <w:lvlText w:val="%9."/>
+      <w:lvlJc w:val="right"/>
+      <w:pPr>
+        <w:ind w:left="6480" w:hanging="180"/>
+      </w:pPr>
+    </w:lvl>
+  </w:abstractNum>
   <w:num w:numId="1">
     <w:abstractNumId w:val="0"/>
   </w:num>
@@ -299,6 +2958,9 @@
   </w:num>
   <w:num w:numId="3">
     <w:abstractNumId w:val="0"/>
+  </w:num>
+  <w:num w:numId="4">
+    <w:abstractNumId w:val="1"/>
   </w:num>
 </w:numbering>
 </file>
@@ -1065,4 +3727,16 @@
     </a:ext>
   </a:extLst>
 </a:theme>
+</file>
+
+<file path=customXml/item1.xml><?xml version="1.0" encoding="utf-8"?>
+<b:Sources xmlns:b="http://schemas.openxmlformats.org/officeDocument/2006/bibliography" xmlns="http://schemas.openxmlformats.org/officeDocument/2006/bibliography" SelectedStyle="\APASixthEditionOfficeOnline.xsl" StyleName="APA" Version="6"/>
+</file>
+
+<file path=customXml/itemProps1.xml><?xml version="1.0" encoding="utf-8"?>
+<ds:datastoreItem xmlns:ds="http://schemas.openxmlformats.org/officeDocument/2006/customXml" ds:itemID="{E6B61D61-23C2-4F7D-AAEA-AD39432C1AE9}">
+  <ds:schemaRefs>
+    <ds:schemaRef ds:uri="http://schemas.openxmlformats.org/officeDocument/2006/bibliography"/>
+  </ds:schemaRefs>
+</ds:datastoreItem>
 </file>
</xml_diff>